<commit_message>
CHANGES till addition of the cooling comp
CHANGES till addition of the cooling comp
</commit_message>
<xml_diff>
--- a/MasterThesisKoustubh_10Feb2018.docx
+++ b/MasterThesisKoustubh_10Feb2018.docx
@@ -16112,85 +16112,86 @@
         <w:rPr>
           <w:lang w:val="en-US"/>
         </w:rPr>
-        <w:t xml:space="preserve">The active cooling is only applicable to macro BS and not for smaller BS versions. The </w:t>
-      </w:r>
-    </w:p>
-    <w:p>
-      <w:pPr>
-        <w:pStyle w:val="NewNormal"/>
-        <w:ind w:firstLine="0"/>
-        <w:rPr>
-          <w:lang w:val="en-US"/>
-        </w:rPr>
-      </w:pPr>
-      <w:r>
-        <w:rPr>
-          <w:lang w:val="en-US"/>
-        </w:rPr>
-        <w:t>Energy needed for cooling the whole system depends a lot upon the geographic location and different other factors like the type of A/C used, outside temperature etc. The EARTH power model</w:t>
-      </w:r>
-      <w:r>
-        <w:rPr>
-          <w:lang w:val="en-US"/>
-        </w:rPr>
-        <w:t xml:space="preserve"> </w:t>
-      </w:r>
-      <w:sdt>
-        <w:sdtPr>
-          <w:id w:val="799961630"/>
-          <w:citation/>
-        </w:sdtPr>
-        <w:sdtContent>
-          <w:r>
-            <w:fldChar w:fldCharType="begin"/>
-          </w:r>
-          <w:r>
-            <w:rPr>
-              <w:lang w:val="en-US"/>
-            </w:rPr>
-            <w:instrText xml:space="preserve"> CITATION auer-giannini-how-much-energy-is-needed-to-run-a-wireless-network-? \l 1053 </w:instrText>
-          </w:r>
-          <w:r>
-            <w:fldChar w:fldCharType="separate"/>
-          </w:r>
-          <w:r>
-            <w:rPr>
-              <w:noProof/>
-              <w:lang w:val="en-US"/>
-            </w:rPr>
-            <w:t>[13]</w:t>
-          </w:r>
-          <w:r>
-            <w:fldChar w:fldCharType="end"/>
-          </w:r>
-        </w:sdtContent>
-      </w:sdt>
-      <w:r>
-        <w:rPr>
-          <w:lang w:val="en-US"/>
-        </w:rPr>
-        <w:t xml:space="preserve"> therefore excludes the cooling part</w:t>
-      </w:r>
-      <w:r>
-        <w:rPr>
-          <w:lang w:val="en-US"/>
-        </w:rPr>
-        <w:t xml:space="preserve"> and</w:t>
-      </w:r>
-      <w:r>
-        <w:rPr>
-          <w:lang w:val="en-US"/>
-        </w:rPr>
-        <w:t xml:space="preserve"> defines the power consumed within a BS as follows;</w:t>
-      </w:r>
-    </w:p>
-    <w:p>
-      <w:pPr>
-        <w:pStyle w:val="NewNormal"/>
-        <w:rPr>
-          <w:lang w:val="en-US"/>
-        </w:rPr>
-      </w:pPr>
+        <w:t xml:space="preserve">The active cooling is only applicable to macro </w:t>
+      </w:r>
+      <w:r>
+        <w:rPr>
+          <w:lang w:val="en-US"/>
+        </w:rPr>
+        <w:t>base station</w:t>
+      </w:r>
+      <w:r>
+        <w:rPr>
+          <w:lang w:val="en-US"/>
+        </w:rPr>
+        <w:t xml:space="preserve"> and not for smaller </w:t>
+      </w:r>
+      <w:r>
+        <w:rPr>
+          <w:lang w:val="en-US"/>
+        </w:rPr>
+        <w:t xml:space="preserve">base station </w:t>
+      </w:r>
+      <w:r>
+        <w:rPr>
+          <w:lang w:val="en-US"/>
+        </w:rPr>
+        <w:t>versions.</w:t>
+      </w:r>
+      <w:r>
+        <w:rPr>
+          <w:lang w:val="en-US"/>
+        </w:rPr>
+        <w:t xml:space="preserve"> The power model</w:t>
+      </w:r>
+      <w:r>
+        <w:rPr>
+          <w:lang w:val="en-US"/>
+        </w:rPr>
+        <w:t xml:space="preserve"> takes into account </w:t>
+      </w:r>
+      <w:r>
+        <w:rPr>
+          <w:lang w:val="en-US"/>
+        </w:rPr>
+        <w:t>the</w:t>
+      </w:r>
+      <w:r>
+        <w:rPr>
+          <w:lang w:val="en-US"/>
+        </w:rPr>
+        <w:t xml:space="preserve"> powe</w:t>
+      </w:r>
+      <w:r>
+        <w:rPr>
+          <w:lang w:val="en-US"/>
+        </w:rPr>
+        <w:t xml:space="preserve">r consumed in active cooling of the macro base station while for smaller base stations such as micro, pico and femto the active cooling is not required. </w:t>
+      </w:r>
+      <w:r>
+        <w:rPr>
+          <w:lang w:val="en-US"/>
+        </w:rPr>
+        <w:t>So, t</w:t>
+      </w:r>
+      <w:r>
+        <w:rPr>
+          <w:lang w:val="en-US"/>
+        </w:rPr>
+        <w:t>he power consumed within a BS</w:t>
+      </w:r>
+      <w:r>
+        <w:rPr>
+          <w:lang w:val="en-US"/>
+        </w:rPr>
+        <w:t xml:space="preserve"> can be defined</w:t>
+      </w:r>
+      <w:r>
+        <w:rPr>
+          <w:lang w:val="en-US"/>
+        </w:rPr>
+        <w:t xml:space="preserve"> as;</w:t>
+      </w:r>
     </w:p>
     <w:p>
       <w:pPr>
@@ -16424,7 +16425,131 @@
         <w:rPr>
           <w:lang w:val="en-US"/>
         </w:rPr>
-        <w:t>The EARTH power model</w:t>
+        <w:t xml:space="preserve">The losses in </w:t>
+      </w:r>
+      <w:r>
+        <w:rPr>
+          <w:lang w:val="en-US"/>
+        </w:rPr>
+        <w:t>DC-DC power supply, mains</w:t>
+      </w:r>
+      <w:r>
+        <w:rPr>
+          <w:lang w:val="en-US"/>
+        </w:rPr>
+        <w:t xml:space="preserve"> </w:t>
+      </w:r>
+      <w:r>
+        <w:rPr>
+          <w:lang w:val="en-US"/>
+        </w:rPr>
+        <w:t>supply and active cooling</w:t>
+      </w:r>
+      <w:r>
+        <w:rPr>
+          <w:lang w:val="en-US"/>
+        </w:rPr>
+        <w:t xml:space="preserve"> varies linearly with the power consumption of other components. They could me calculated with loss factors </w:t>
+      </w:r>
+      <w:r>
+        <w:rPr>
+          <w:position w:val="-12"/>
+        </w:rPr>
+        <w:object w:dxaOrig="1700" w:dyaOrig="360" w14:anchorId="0D74097E">
+          <v:shapetype id="_x0000_t75" coordsize="21600,21600" o:spt="75" o:preferrelative="t" path="m@4@5l@4@11@9@11@9@5xe" filled="f" stroked="f">
+            <v:stroke joinstyle="miter"/>
+            <v:formulas>
+              <v:f eqn="if lineDrawn pixelLineWidth 0"/>
+              <v:f eqn="sum @0 1 0"/>
+              <v:f eqn="sum 0 0 @1"/>
+              <v:f eqn="prod @2 1 2"/>
+              <v:f eqn="prod @3 21600 pixelWidth"/>
+              <v:f eqn="prod @3 21600 pixelHeight"/>
+              <v:f eqn="sum @0 0 1"/>
+              <v:f eqn="prod @6 1 2"/>
+              <v:f eqn="prod @7 21600 pixelWidth"/>
+              <v:f eqn="sum @8 21600 0"/>
+              <v:f eqn="prod @7 21600 pixelHeight"/>
+              <v:f eqn="sum @10 21600 0"/>
+            </v:formulas>
+            <v:path o:extrusionok="f" gradientshapeok="t" o:connecttype="rect"/>
+            <o:lock v:ext="edit" aspectratio="t"/>
+          </v:shapetype>
+          <v:shape id="_x0000_i1055" type="#_x0000_t75" style="width:84.75pt;height:18pt" o:ole="">
+            <v:imagedata r:id="rId20" o:title=""/>
+          </v:shape>
+          <o:OLEObject Type="Embed" ProgID="Equation.DSMT4" ShapeID="_x0000_i1055" DrawAspect="Content" ObjectID="_1579864130" r:id="rId21"/>
+        </w:object>
+      </w:r>
+      <w:r>
+        <w:rPr>
+          <w:lang w:val="en-US"/>
+        </w:rPr>
+        <w:t xml:space="preserve"> respectively</w:t>
+      </w:r>
+      <w:sdt>
+        <w:sdtPr>
+          <w:id w:val="-1536489789"/>
+          <w:citation/>
+        </w:sdtPr>
+        <w:sdtContent>
+          <w:r>
+            <w:fldChar w:fldCharType="begin"/>
+          </w:r>
+          <w:r>
+            <w:rPr>
+              <w:lang w:val="en-US"/>
+            </w:rPr>
+            <w:instrText xml:space="preserve"> CITATION blume-giannini-2010-d2.-3:-energy-efficiency-analysis-of-the-reference-systems,-areas-of-improvements-and-target-breakdown \l 1053 </w:instrText>
+          </w:r>
+          <w:r>
+            <w:fldChar w:fldCharType="separate"/>
+          </w:r>
+          <w:r>
+            <w:rPr>
+              <w:noProof/>
+              <w:lang w:val="en-US"/>
+            </w:rPr>
+            <w:t xml:space="preserve"> </w:t>
+          </w:r>
+          <w:r>
+            <w:rPr>
+              <w:noProof/>
+              <w:lang w:val="en-US"/>
+            </w:rPr>
+            <w:t>[15]</w:t>
+          </w:r>
+          <w:r>
+            <w:fldChar w:fldCharType="end"/>
+          </w:r>
+        </w:sdtContent>
+      </w:sdt>
+      <w:r>
+        <w:rPr>
+          <w:lang w:val="en-US"/>
+        </w:rPr>
+        <w:t>.</w:t>
+      </w:r>
+    </w:p>
+    <w:p>
+      <w:pPr>
+        <w:pStyle w:val="NewNormal"/>
+        <w:ind w:firstLine="0"/>
+        <w:rPr>
+          <w:lang w:val="en-US"/>
+        </w:rPr>
+      </w:pPr>
+      <w:r>
+        <w:rPr>
+          <w:lang w:val="en-US"/>
+        </w:rPr>
+        <w:t>The</w:t>
+      </w:r>
+      <w:r>
+        <w:rPr>
+          <w:lang w:val="en-US"/>
+        </w:rPr>
+        <w:t xml:space="preserve"> EARTH power model</w:t>
       </w:r>
       <w:sdt>
         <w:sdtPr>
@@ -16467,59 +16592,52 @@
         <w:rPr>
           <w:lang w:val="en-US"/>
         </w:rPr>
-        <w:t xml:space="preserve"> breaks down the power consumption in a BS at maximum load, </w:t>
+        <w:t xml:space="preserve"> breaks down the power consumption </w:t>
+      </w:r>
+      <w:r>
+        <w:rPr>
+          <w:lang w:val="en-US"/>
+        </w:rPr>
+        <w:t>with</w:t>
+      </w:r>
+      <w:r>
+        <w:rPr>
+          <w:lang w:val="en-US"/>
+        </w:rPr>
+        <w:t xml:space="preserve">in a BS at maximum load, </w:t>
       </w:r>
       <w:r>
         <w:rPr>
           <w:position w:val="-12"/>
         </w:rPr>
         <w:object w:dxaOrig="380" w:dyaOrig="360" w14:anchorId="0FD18886">
-          <v:shapetype id="_x0000_t75" coordsize="21600,21600" o:spt="75" o:preferrelative="t" path="m@4@5l@4@11@9@11@9@5xe" filled="f" stroked="f">
-            <v:stroke joinstyle="miter"/>
-            <v:formulas>
-              <v:f eqn="if lineDrawn pixelLineWidth 0"/>
-              <v:f eqn="sum @0 1 0"/>
-              <v:f eqn="sum 0 0 @1"/>
-              <v:f eqn="prod @2 1 2"/>
-              <v:f eqn="prod @3 21600 pixelWidth"/>
-              <v:f eqn="prod @3 21600 pixelHeight"/>
-              <v:f eqn="sum @0 0 1"/>
-              <v:f eqn="prod @6 1 2"/>
-              <v:f eqn="prod @7 21600 pixelWidth"/>
-              <v:f eqn="sum @8 21600 0"/>
-              <v:f eqn="prod @7 21600 pixelHeight"/>
-              <v:f eqn="sum @10 21600 0"/>
-            </v:formulas>
-            <v:path o:extrusionok="f" gradientshapeok="t" o:connecttype="rect"/>
-            <o:lock v:ext="edit" aspectratio="t"/>
-          </v:shapetype>
-          <v:shape id="_x0000_i1047" type="#_x0000_t75" style="width:19pt;height:18pt" o:ole="">
-            <v:imagedata r:id="rId20" o:title=""/>
-          </v:shape>
-          <o:OLEObject Type="Embed" ProgID="Equation.DSMT4" ShapeID="_x0000_i1047" DrawAspect="Content" ObjectID="_1579368592" r:id="rId21"/>
-        </w:object>
-      </w:r>
-      <w:r>
-        <w:rPr>
-          <w:lang w:val="en-US"/>
-        </w:rPr>
-        <w:t xml:space="preserve">= </w:t>
-      </w:r>
-      <w:r>
-        <w:rPr>
-          <w:position w:val="-12"/>
-        </w:rPr>
-        <w:object w:dxaOrig="440" w:dyaOrig="360" w14:anchorId="5BCED661">
-          <v:shape id="_x0000_i1050" type="#_x0000_t75" style="width:22pt;height:18pt" o:ole="">
+          <v:shape id="_x0000_i1025" type="#_x0000_t75" style="width:18.75pt;height:18pt" o:ole="">
             <v:imagedata r:id="rId22" o:title=""/>
           </v:shape>
-          <o:OLEObject Type="Embed" ProgID="Equation.DSMT4" ShapeID="_x0000_i1050" DrawAspect="Content" ObjectID="_1579368593" r:id="rId23"/>
+          <o:OLEObject Type="Embed" ProgID="Equation.DSMT4" ShapeID="_x0000_i1025" DrawAspect="Content" ObjectID="_1579864131" r:id="rId23"/>
         </w:object>
       </w:r>
       <w:r>
         <w:rPr>
           <w:lang w:val="en-US"/>
         </w:rPr>
+        <w:t xml:space="preserve">= </w:t>
+      </w:r>
+      <w:r>
+        <w:rPr>
+          <w:position w:val="-12"/>
+        </w:rPr>
+        <w:object w:dxaOrig="440" w:dyaOrig="360" w14:anchorId="5BCED661">
+          <v:shape id="_x0000_i1026" type="#_x0000_t75" style="width:21.75pt;height:18pt" o:ole="">
+            <v:imagedata r:id="rId24" o:title=""/>
+          </v:shape>
+          <o:OLEObject Type="Embed" ProgID="Equation.DSMT4" ShapeID="_x0000_i1026" DrawAspect="Content" ObjectID="_1579864132" r:id="rId25"/>
+        </w:object>
+      </w:r>
+      <w:r>
+        <w:rPr>
+          <w:lang w:val="en-US"/>
+        </w:rPr>
         <w:t xml:space="preserve"> </w:t>
       </w:r>
       <w:r>
@@ -16528,15 +16646,6 @@
         </w:rPr>
         <w:t>as:</w:t>
       </w:r>
-    </w:p>
-    <w:p>
-      <w:pPr>
-        <w:pStyle w:val="NewNormal"/>
-        <w:ind w:firstLine="0"/>
-        <w:rPr>
-          <w:lang w:val="en-US"/>
-        </w:rPr>
-      </w:pPr>
     </w:p>
     <w:p>
       <w:pPr>
@@ -16552,10 +16661,10 @@
           <w:position w:val="-30"/>
         </w:rPr>
         <w:object w:dxaOrig="3680" w:dyaOrig="1040" w14:anchorId="1B6BCFA8">
-          <v:shape id="_x0000_i1025" type="#_x0000_t75" style="width:184.55pt;height:53.25pt" o:ole="">
-            <v:imagedata r:id="rId24" o:title=""/>
+          <v:shape id="_x0000_i1027" type="#_x0000_t75" style="width:184.5pt;height:53.25pt" o:ole="">
+            <v:imagedata r:id="rId26" o:title=""/>
           </v:shape>
-          <o:OLEObject Type="Embed" ProgID="Equation.DSMT4" ShapeID="_x0000_i1025" DrawAspect="Content" ObjectID="_1579368594" r:id="rId25"/>
+          <o:OLEObject Type="Embed" ProgID="Equation.DSMT4" ShapeID="_x0000_i1027" DrawAspect="Content" ObjectID="_1579864133" r:id="rId27"/>
         </w:object>
       </w:r>
       <w:r>
@@ -16731,7 +16840,15 @@
           <w:i/>
           <w:lang w:val="en-US"/>
         </w:rPr>
-        <w:t>/ P</w:t>
+        <w:t xml:space="preserve">/ </w:t>
+      </w:r>
+      <w:bookmarkStart w:id="74" w:name="_Hlk506105967"/>
+      <w:r>
+        <w:rPr>
+          <w:i/>
+          <w:lang w:val="en-US"/>
+        </w:rPr>
+        <w:t>P</w:t>
       </w:r>
       <w:r>
         <w:rPr>
@@ -16741,6 +16858,7 @@
         </w:rPr>
         <w:t>in</w:t>
       </w:r>
+      <w:bookmarkEnd w:id="74"/>
       <w:r>
         <w:rPr>
           <w:vertAlign w:val="subscript"/>
@@ -16800,20 +16918,16 @@
         </w:rPr>
         <w:t>.</w:t>
       </w:r>
-    </w:p>
-    <w:p>
-      <w:pPr>
-        <w:pStyle w:val="NewNormal"/>
-        <w:ind w:firstLine="0"/>
-        <w:rPr>
-          <w:lang w:val="en-US"/>
-        </w:rPr>
-      </w:pPr>
-      <w:r>
-        <w:rPr>
-          <w:lang w:val="en-US"/>
-        </w:rPr>
-        <w:lastRenderedPageBreak/>
+      <w:r>
+        <w:rPr>
+          <w:lang w:val="en-US"/>
+        </w:rPr>
+        <w:t xml:space="preserve"> </w:t>
+      </w:r>
+      <w:r>
+        <w:rPr>
+          <w:lang w:val="en-US"/>
+        </w:rPr>
         <w:t>Below table lists the energy consumed in different parts of BS in different cells</w:t>
       </w:r>
       <w:sdt>
@@ -16888,7 +17002,7 @@
                     </pic:cNvPicPr>
                   </pic:nvPicPr>
                   <pic:blipFill>
-                    <a:blip r:embed="rId26">
+                    <a:blip r:embed="rId28">
                       <a:extLst>
                         <a:ext uri="{28A0092B-C50C-407E-A947-70E740481C1C}">
                           <a14:useLocalDpi xmlns:a14="http://schemas.microsoft.com/office/drawing/2010/main" val="0"/>
@@ -16927,7 +17041,7 @@
           <w:lang w:val="en-US"/>
         </w:rPr>
       </w:pPr>
-      <w:bookmarkStart w:id="74" w:name="_Toc497847927"/>
+      <w:bookmarkStart w:id="75" w:name="_Toc497847927"/>
       <w:r>
         <w:rPr>
           <w:lang w:val="en-US"/>
@@ -16965,7 +17079,7 @@
         </w:rPr>
         <w:t xml:space="preserve"> SoTA estimation of power consumption in different LTE BSs.</w:t>
       </w:r>
-      <w:bookmarkEnd w:id="74"/>
+      <w:bookmarkEnd w:id="75"/>
     </w:p>
     <w:p>
       <w:pPr>
@@ -16988,7 +17102,7 @@
             </wp:cNvGraphicFramePr>
             <a:graphic xmlns:a="http://schemas.openxmlformats.org/drawingml/2006/main">
               <a:graphicData uri="http://schemas.openxmlformats.org/drawingml/2006/chart">
-                <c:chart xmlns:c="http://schemas.openxmlformats.org/drawingml/2006/chart" xmlns:r="http://schemas.openxmlformats.org/officeDocument/2006/relationships" r:id="rId27"/>
+                <c:chart xmlns:c="http://schemas.openxmlformats.org/drawingml/2006/chart" xmlns:r="http://schemas.openxmlformats.org/officeDocument/2006/relationships" r:id="rId29"/>
               </a:graphicData>
             </a:graphic>
           </wp:inline>
@@ -17006,7 +17120,7 @@
           <w:noProof/>
         </w:rPr>
         <w:drawing>
-          <wp:inline distT="0" distB="0" distL="0" distR="0" wp14:anchorId="0803BAD7" wp14:editId="59B98D3C">
+          <wp:inline distT="0" distB="0" distL="0" distR="0" wp14:anchorId="0803BAD7" wp14:editId="27CB9150">
             <wp:extent cx="4238625" cy="2219325"/>
             <wp:effectExtent l="0" t="0" r="9525" b="9525"/>
             <wp:docPr id="7" name="Chart 27"/>
@@ -17015,7 +17129,7 @@
             </wp:cNvGraphicFramePr>
             <a:graphic xmlns:a="http://schemas.openxmlformats.org/drawingml/2006/main">
               <a:graphicData uri="http://schemas.openxmlformats.org/drawingml/2006/chart">
-                <c:chart xmlns:c="http://schemas.openxmlformats.org/drawingml/2006/chart" xmlns:r="http://schemas.openxmlformats.org/officeDocument/2006/relationships" r:id="rId28"/>
+                <c:chart xmlns:c="http://schemas.openxmlformats.org/drawingml/2006/chart" xmlns:r="http://schemas.openxmlformats.org/officeDocument/2006/relationships" r:id="rId30"/>
               </a:graphicData>
             </a:graphic>
           </wp:inline>
@@ -17042,7 +17156,7 @@
             </wp:cNvGraphicFramePr>
             <a:graphic xmlns:a="http://schemas.openxmlformats.org/drawingml/2006/main">
               <a:graphicData uri="http://schemas.openxmlformats.org/drawingml/2006/chart">
-                <c:chart xmlns:c="http://schemas.openxmlformats.org/drawingml/2006/chart" xmlns:r="http://schemas.openxmlformats.org/officeDocument/2006/relationships" r:id="rId29"/>
+                <c:chart xmlns:c="http://schemas.openxmlformats.org/drawingml/2006/chart" xmlns:r="http://schemas.openxmlformats.org/officeDocument/2006/relationships" r:id="rId31"/>
               </a:graphicData>
             </a:graphic>
           </wp:inline>
@@ -17070,7 +17184,7 @@
             </wp:cNvGraphicFramePr>
             <a:graphic xmlns:a="http://schemas.openxmlformats.org/drawingml/2006/main">
               <a:graphicData uri="http://schemas.openxmlformats.org/drawingml/2006/chart">
-                <c:chart xmlns:c="http://schemas.openxmlformats.org/drawingml/2006/chart" xmlns:r="http://schemas.openxmlformats.org/officeDocument/2006/relationships" r:id="rId30"/>
+                <c:chart xmlns:c="http://schemas.openxmlformats.org/drawingml/2006/chart" xmlns:r="http://schemas.openxmlformats.org/officeDocument/2006/relationships" r:id="rId32"/>
               </a:graphicData>
             </a:graphic>
           </wp:inline>
@@ -17084,16 +17198,16 @@
           <w:lang w:val="en-US"/>
         </w:rPr>
       </w:pPr>
-      <w:bookmarkStart w:id="75" w:name="_Ref497833521"/>
-      <w:bookmarkStart w:id="76" w:name="_Ref497833430"/>
-      <w:bookmarkStart w:id="77" w:name="_Toc502096271"/>
+      <w:bookmarkStart w:id="76" w:name="_Ref497833521"/>
+      <w:bookmarkStart w:id="77" w:name="_Ref497833430"/>
+      <w:bookmarkStart w:id="78" w:name="_Toc502096271"/>
       <w:r>
         <w:rPr>
           <w:lang w:val="en-US"/>
         </w:rPr>
         <w:t xml:space="preserve">Figure </w:t>
       </w:r>
-      <w:bookmarkEnd w:id="75"/>
+      <w:bookmarkEnd w:id="76"/>
       <w:r>
         <w:rPr>
           <w:lang w:val="en-US"/>
@@ -17106,8 +17220,8 @@
         </w:rPr>
         <w:t xml:space="preserve"> Power consumption in different components of BSs.</w:t>
       </w:r>
-      <w:bookmarkEnd w:id="76"/>
       <w:bookmarkEnd w:id="77"/>
+      <w:bookmarkEnd w:id="78"/>
     </w:p>
     <w:p>
       <w:pPr>
@@ -17210,7 +17324,43 @@
         <w:rPr>
           <w:lang w:val="en-US"/>
         </w:rPr>
-        <w:t>e can see over here that the macro base station consumes the most energy in PA in macro cells</w:t>
+        <w:t xml:space="preserve">e can see over here that </w:t>
+      </w:r>
+      <w:r>
+        <w:rPr>
+          <w:lang w:val="en-US"/>
+        </w:rPr>
+        <w:t>power amplifier</w:t>
+      </w:r>
+      <w:r>
+        <w:rPr>
+          <w:lang w:val="en-US"/>
+        </w:rPr>
+        <w:t xml:space="preserve"> consumes the most amount of energy in </w:t>
+      </w:r>
+      <w:r>
+        <w:rPr>
+          <w:lang w:val="en-US"/>
+        </w:rPr>
+        <w:t xml:space="preserve">macro </w:t>
+      </w:r>
+      <w:r>
+        <w:rPr>
+          <w:lang w:val="en-US"/>
+        </w:rPr>
+        <w:t xml:space="preserve">and micro </w:t>
+      </w:r>
+      <w:r>
+        <w:rPr>
+          <w:lang w:val="en-US"/>
+        </w:rPr>
+        <w:t>base station</w:t>
+      </w:r>
+      <w:r>
+        <w:rPr>
+          <w:lang w:val="en-US"/>
+        </w:rPr>
+        <w:t>s</w:t>
       </w:r>
       <w:r>
         <w:rPr>
@@ -17222,7 +17372,25 @@
         <w:rPr>
           <w:lang w:val="en-US"/>
         </w:rPr>
-        <w:t xml:space="preserve"> base band becomes the major component in small cells.</w:t>
+        <w:t xml:space="preserve"> base band becomes the major component in</w:t>
+      </w:r>
+      <w:r>
+        <w:rPr>
+          <w:lang w:val="en-US"/>
+        </w:rPr>
+        <w:t xml:space="preserve"> pico and femto cells</w:t>
+      </w:r>
+      <w:r>
+        <w:rPr>
+          <w:lang w:val="en-US"/>
+        </w:rPr>
+        <w:t>.</w:t>
+      </w:r>
+      <w:r>
+        <w:rPr>
+          <w:lang w:val="en-US"/>
+        </w:rPr>
+        <w:t xml:space="preserve"> </w:t>
       </w:r>
     </w:p>
     <w:p>
@@ -17245,21 +17413,14 @@
           <w:lang w:val="en-US"/>
         </w:rPr>
       </w:pPr>
-      <w:bookmarkStart w:id="78" w:name="_Toc498623839"/>
+      <w:bookmarkStart w:id="79" w:name="_Toc498623839"/>
       <w:r>
         <w:rPr>
           <w:lang w:val="en-US"/>
         </w:rPr>
         <w:t>Variable load power consumption of BS</w:t>
       </w:r>
-      <w:bookmarkEnd w:id="78"/>
-    </w:p>
-    <w:p>
-      <w:pPr>
-        <w:rPr>
-          <w:lang w:val="en-US"/>
-        </w:rPr>
-      </w:pPr>
+      <w:bookmarkEnd w:id="79"/>
     </w:p>
     <w:p>
       <w:pPr>
@@ -17269,11 +17430,200 @@
           <w:lang w:val="en-US"/>
         </w:rPr>
       </w:pPr>
-      <w:r>
-        <w:rPr>
-          <w:lang w:val="en-US"/>
-        </w:rPr>
-        <w:t xml:space="preserve">As we have seen earlier that power amplifier amounts to the most part of energy consumption in BSs. It amounts to approximately 60% of the total power consumption in macro BS whereas, in smaller cells it consumes lesser than 25%. It is because power amplifier’s energy consumption depends upon the traffic load; higher the traffic load is higher the power consumption will be. </w:t>
+    </w:p>
+    <w:p>
+      <w:pPr>
+        <w:pStyle w:val="NewNormal"/>
+        <w:ind w:firstLine="0"/>
+        <w:rPr>
+          <w:lang w:val="en-US"/>
+        </w:rPr>
+      </w:pPr>
+      <w:r>
+        <w:rPr>
+          <w:lang w:val="en-US"/>
+        </w:rPr>
+        <w:t>As we have seen earlier that power amplifier amounts to the most part of energy consumption in</w:t>
+      </w:r>
+      <w:r>
+        <w:rPr>
+          <w:lang w:val="en-US"/>
+        </w:rPr>
+        <w:t xml:space="preserve"> macro and micro</w:t>
+      </w:r>
+      <w:r>
+        <w:rPr>
+          <w:lang w:val="en-US"/>
+        </w:rPr>
+        <w:t xml:space="preserve"> </w:t>
+      </w:r>
+      <w:r>
+        <w:rPr>
+          <w:lang w:val="en-US"/>
+        </w:rPr>
+        <w:t>ba</w:t>
+      </w:r>
+      <w:r>
+        <w:rPr>
+          <w:lang w:val="en-US"/>
+        </w:rPr>
+        <w:t>s</w:t>
+      </w:r>
+      <w:r>
+        <w:rPr>
+          <w:lang w:val="en-US"/>
+        </w:rPr>
+        <w:t>e stations</w:t>
+      </w:r>
+      <w:r>
+        <w:rPr>
+          <w:lang w:val="en-US"/>
+        </w:rPr>
+        <w:t>. It is because power amplifier’s energy consumption</w:t>
+      </w:r>
+      <w:r>
+        <w:rPr>
+          <w:lang w:val="en-US"/>
+        </w:rPr>
+        <w:t xml:space="preserve"> scale linearly with</w:t>
+      </w:r>
+      <w:r>
+        <w:rPr>
+          <w:lang w:val="en-US"/>
+        </w:rPr>
+        <w:t xml:space="preserve"> traffic load; higher the traffic load higher</w:t>
+      </w:r>
+      <w:r>
+        <w:rPr>
+          <w:lang w:val="en-US"/>
+        </w:rPr>
+        <w:t xml:space="preserve"> </w:t>
+      </w:r>
+      <w:r>
+        <w:rPr>
+          <w:lang w:val="en-US"/>
+        </w:rPr>
+        <w:t>the power consumption</w:t>
+      </w:r>
+      <w:r>
+        <w:rPr>
+          <w:lang w:val="en-US"/>
+        </w:rPr>
+        <w:t xml:space="preserve"> will be</w:t>
+      </w:r>
+      <w:r>
+        <w:rPr>
+          <w:lang w:val="en-US"/>
+        </w:rPr>
+        <w:t>.</w:t>
+      </w:r>
+      <w:r>
+        <w:rPr>
+          <w:lang w:val="en-US"/>
+        </w:rPr>
+        <w:t xml:space="preserve"> </w:t>
+      </w:r>
+      <w:r>
+        <w:rPr>
+          <w:lang w:val="en-US"/>
+        </w:rPr>
+        <w:t>T</w:t>
+      </w:r>
+      <w:r>
+        <w:rPr>
+          <w:lang w:val="en-US"/>
+        </w:rPr>
+        <w:t xml:space="preserve">he pico and femto </w:t>
+      </w:r>
+      <w:r>
+        <w:rPr>
+          <w:lang w:val="en-US"/>
+        </w:rPr>
+        <w:t>cells have very little load-dependency as for these</w:t>
+      </w:r>
+      <w:r>
+        <w:rPr>
+          <w:lang w:val="en-US"/>
+        </w:rPr>
+        <w:t xml:space="preserve"> low power </w:t>
+      </w:r>
+      <w:r>
+        <w:rPr>
+          <w:lang w:val="en-US"/>
+        </w:rPr>
+        <w:t>base stations</w:t>
+      </w:r>
+      <w:r>
+        <w:rPr>
+          <w:lang w:val="en-US"/>
+        </w:rPr>
+        <w:t xml:space="preserve">, the </w:t>
+      </w:r>
+      <w:r>
+        <w:rPr>
+          <w:lang w:val="en-US"/>
+        </w:rPr>
+        <w:t>effect</w:t>
+      </w:r>
+      <w:r>
+        <w:rPr>
+          <w:lang w:val="en-US"/>
+        </w:rPr>
+        <w:t xml:space="preserve"> of </w:t>
+      </w:r>
+      <w:r>
+        <w:rPr>
+          <w:lang w:val="en-US"/>
+        </w:rPr>
+        <w:t>power amplifier</w:t>
+      </w:r>
+      <w:r>
+        <w:rPr>
+          <w:lang w:val="en-US"/>
+        </w:rPr>
+        <w:t xml:space="preserve"> is</w:t>
+      </w:r>
+      <w:r>
+        <w:rPr>
+          <w:lang w:val="en-US"/>
+        </w:rPr>
+        <w:t xml:space="preserve"> very little </w:t>
+      </w:r>
+      <w:sdt>
+        <w:sdtPr>
+          <w:id w:val="143245107"/>
+          <w:citation/>
+        </w:sdtPr>
+        <w:sdtContent>
+          <w:r>
+            <w:fldChar w:fldCharType="begin"/>
+          </w:r>
+          <w:r>
+            <w:rPr>
+              <w:lang w:val="en-US"/>
+            </w:rPr>
+            <w:instrText xml:space="preserve"> CITATION blume-giannini-2010-d2.-3:-energy-efficiency-analysis-of-the-reference-systems,-areas-of-improvements-and-target-breakdown \l 1053 </w:instrText>
+          </w:r>
+          <w:r>
+            <w:fldChar w:fldCharType="separate"/>
+          </w:r>
+          <w:r>
+            <w:rPr>
+              <w:noProof/>
+              <w:lang w:val="en-US"/>
+            </w:rPr>
+            <w:t>[15]</w:t>
+          </w:r>
+          <w:r>
+            <w:fldChar w:fldCharType="end"/>
+          </w:r>
+        </w:sdtContent>
+      </w:sdt>
+      <w:r>
+        <w:rPr>
+          <w:lang w:val="en-US"/>
+        </w:rPr>
+        <w:t>.</w:t>
       </w:r>
     </w:p>
     <w:p>
@@ -17351,13 +17701,28 @@
           <w:lang w:val="en-US"/>
         </w:rPr>
       </w:pPr>
-      <w:bookmarkStart w:id="79" w:name="_Hlk500693686"/>
+      <w:bookmarkStart w:id="80" w:name="_Hlk500693686"/>
       <m:oMath>
         <m:r>
           <w:rPr>
             <w:rFonts w:ascii="Cambria Math" w:hAnsi="Cambria Math"/>
           </w:rPr>
-          <m:t>P</m:t>
+          <m:t xml:space="preserve"> </m:t>
+        </m:r>
+        <m:r>
+          <m:rPr>
+            <m:sty m:val="p"/>
+          </m:rPr>
+          <w:rPr>
+            <w:rFonts w:ascii="Cambria Math" w:hAnsi="Cambria Math"/>
+            <w:position w:val="-12"/>
+          </w:rPr>
+          <w:object w:dxaOrig="300" w:dyaOrig="360" w14:anchorId="7019821E">
+            <v:shape id="_x0000_i1175" type="#_x0000_t75" style="width:15pt;height:18pt" o:ole="">
+              <v:imagedata r:id="rId33" o:title=""/>
+            </v:shape>
+            <o:OLEObject Type="Embed" ProgID="Equation.DSMT4" ShapeID="_x0000_i1175" DrawAspect="Content" ObjectID="_1579864134" r:id="rId34"/>
+          </w:object>
         </m:r>
         <m:r>
           <w:rPr>
@@ -17396,11 +17761,11 @@
                     <w:rFonts w:ascii="Cambria Math" w:hAnsi="Cambria Math"/>
                     <w:position w:val="-14"/>
                   </w:rPr>
-                  <w:object w:dxaOrig="1780" w:dyaOrig="380" w14:anchorId="5D0E6C4A">
-                    <v:shape id="_x0000_i1036" type="#_x0000_t75" style="width:87.75pt;height:18.75pt" o:ole="">
-                      <v:imagedata r:id="rId31" o:title=""/>
+                  <w:object w:dxaOrig="1780" w:dyaOrig="380" w14:anchorId="0F4DBD32">
+                    <v:shape id="_x0000_i1166" type="#_x0000_t75" style="width:87.75pt;height:18.75pt" o:ole="">
+                      <v:imagedata r:id="rId35" o:title=""/>
                     </v:shape>
-                    <o:OLEObject Type="Embed" ProgID="Equation.DSMT4" ShapeID="_x0000_i1036" DrawAspect="Content" ObjectID="_1579368595" r:id="rId32"/>
+                    <o:OLEObject Type="Embed" ProgID="Equation.DSMT4" ShapeID="_x0000_i1166" DrawAspect="Content" ObjectID="_1579864135" r:id="rId36"/>
                   </w:object>
                 </m:r>
                 <m:r>
@@ -17418,11 +17783,11 @@
                     <w:rFonts w:ascii="Cambria Math" w:hAnsi="Cambria Math"/>
                     <w:position w:val="-12"/>
                   </w:rPr>
-                  <w:object w:dxaOrig="1358" w:dyaOrig="367" w14:anchorId="0D5D2EF9">
-                    <v:shape id="_x0000_i1037" type="#_x0000_t75" style="width:68.25pt;height:18pt" o:ole="">
-                      <v:imagedata r:id="rId33" o:title=""/>
+                  <w:object w:dxaOrig="1358" w:dyaOrig="367" w14:anchorId="345FD027">
+                    <v:shape id="_x0000_i1167" type="#_x0000_t75" style="width:68.25pt;height:18pt" o:ole="">
+                      <v:imagedata r:id="rId37" o:title=""/>
                     </v:shape>
-                    <o:OLEObject Type="Embed" ProgID="Equation.DSMT4" ShapeID="_x0000_i1037" DrawAspect="Content" ObjectID="_1579368596" r:id="rId34"/>
+                    <o:OLEObject Type="Embed" ProgID="Equation.DSMT4" ShapeID="_x0000_i1167" DrawAspect="Content" ObjectID="_1579864136" r:id="rId38"/>
                   </w:object>
                 </m:r>
               </m:e>
@@ -17435,11 +17800,11 @@
                     <w:rFonts w:ascii="Cambria Math" w:hAnsi="Cambria Math"/>
                     <w:position w:val="-12"/>
                   </w:rPr>
-                  <w:object w:dxaOrig="516" w:dyaOrig="367" w14:anchorId="4ADFC300">
-                    <v:shape id="_x0000_i1038" type="#_x0000_t75" style="width:24.75pt;height:18pt" o:ole="">
-                      <v:imagedata r:id="rId35" o:title=""/>
+                  <w:object w:dxaOrig="516" w:dyaOrig="367" w14:anchorId="5AC1295B">
+                    <v:shape id="_x0000_i1168" type="#_x0000_t75" style="width:24.75pt;height:18pt" o:ole="">
+                      <v:imagedata r:id="rId39" o:title=""/>
                     </v:shape>
-                    <o:OLEObject Type="Embed" ProgID="Equation.DSMT4" ShapeID="_x0000_i1038" DrawAspect="Content" ObjectID="_1579368597" r:id="rId36"/>
+                    <o:OLEObject Type="Embed" ProgID="Equation.DSMT4" ShapeID="_x0000_i1168" DrawAspect="Content" ObjectID="_1579864137" r:id="rId40"/>
                   </w:object>
                 </m:r>
                 <m:r>
@@ -17460,11 +17825,11 @@
                     <w:rFonts w:ascii="Cambria Math" w:hAnsi="Cambria Math"/>
                     <w:position w:val="-14"/>
                   </w:rPr>
-                  <w:object w:dxaOrig="475" w:dyaOrig="380" w14:anchorId="0548A7DA">
-                    <v:shape id="_x0000_i1039" type="#_x0000_t75" style="width:23.25pt;height:18.75pt" o:ole="">
-                      <v:imagedata r:id="rId37" o:title=""/>
+                  <w:object w:dxaOrig="475" w:dyaOrig="380" w14:anchorId="3F5C62F2">
+                    <v:shape id="_x0000_i1169" type="#_x0000_t75" style="width:23.25pt;height:18.75pt" o:ole="">
+                      <v:imagedata r:id="rId41" o:title=""/>
                     </v:shape>
-                    <o:OLEObject Type="Embed" ProgID="Equation.DSMT4" ShapeID="_x0000_i1039" DrawAspect="Content" ObjectID="_1579368598" r:id="rId38"/>
+                    <o:OLEObject Type="Embed" ProgID="Equation.DSMT4" ShapeID="_x0000_i1169" DrawAspect="Content" ObjectID="_1579864138" r:id="rId42"/>
                   </w:object>
                 </m:r>
                 <m:r>
@@ -17482,11 +17847,11 @@
                     <w:rFonts w:ascii="Cambria Math" w:hAnsi="Cambria Math"/>
                     <w:position w:val="-12"/>
                   </w:rPr>
-                  <w:object w:dxaOrig="761" w:dyaOrig="367" w14:anchorId="4F5C094C">
-                    <v:shape id="_x0000_i1040" type="#_x0000_t75" style="width:36.75pt;height:18pt" o:ole="">
-                      <v:imagedata r:id="rId39" o:title=""/>
+                  <w:object w:dxaOrig="761" w:dyaOrig="367" w14:anchorId="564CC46A">
+                    <v:shape id="_x0000_i1170" type="#_x0000_t75" style="width:36.75pt;height:18pt" o:ole="">
+                      <v:imagedata r:id="rId43" o:title=""/>
                     </v:shape>
-                    <o:OLEObject Type="Embed" ProgID="Equation.DSMT4" ShapeID="_x0000_i1040" DrawAspect="Content" ObjectID="_1579368599" r:id="rId40"/>
+                    <o:OLEObject Type="Embed" ProgID="Equation.DSMT4" ShapeID="_x0000_i1170" DrawAspect="Content" ObjectID="_1579864139" r:id="rId44"/>
                   </w:object>
                 </m:r>
               </m:e>
@@ -17494,7 +17859,7 @@
           </m:e>
         </m:d>
       </m:oMath>
-      <w:bookmarkEnd w:id="79"/>
+      <w:bookmarkEnd w:id="80"/>
       <w:r>
         <w:rPr>
           <w:lang w:val="en-US"/>
@@ -17524,11 +17889,16 @@
           <w:lang w:val="en-US"/>
         </w:rPr>
       </w:pPr>
+      <w:bookmarkStart w:id="81" w:name="_GoBack"/>
+      <w:bookmarkEnd w:id="81"/>
     </w:p>
     <w:p>
       <w:pPr>
         <w:pStyle w:val="NewNormal"/>
         <w:ind w:firstLine="0"/>
+        <w:rPr>
+          <w:lang w:val="en-US"/>
+        </w:rPr>
       </w:pPr>
       <w:r>
         <w:rPr>
@@ -17538,10 +17908,21 @@
       </w:r>
       <w:r>
         <w:rPr>
+          <w:position w:val="-12"/>
+        </w:rPr>
+        <w:object w:dxaOrig="300" w:dyaOrig="360" w14:anchorId="47B08B03">
+          <v:shape id="_x0000_i1176" type="#_x0000_t75" style="width:15pt;height:18pt" o:ole="">
+            <v:imagedata r:id="rId45" o:title=""/>
+          </v:shape>
+          <o:OLEObject Type="Embed" ProgID="Equation.DSMT4" ShapeID="_x0000_i1176" DrawAspect="Content" ObjectID="_1579864140" r:id="rId46"/>
+        </w:object>
+      </w:r>
+      <w:r>
+        <w:rPr>
           <w:i/>
           <w:lang w:val="en-US"/>
         </w:rPr>
-        <w:t xml:space="preserve">P </w:t>
+        <w:t xml:space="preserve"> </w:t>
       </w:r>
       <w:r>
         <w:rPr>
@@ -17663,7 +18044,19 @@
         <w:rPr>
           <w:lang w:val="en-US"/>
         </w:rPr>
-        <w:t xml:space="preserve"> represents the sleep mode power consumption in the BS when the load is low and </w:t>
+        <w:t xml:space="preserve"> represents the </w:t>
+      </w:r>
+      <w:r>
+        <w:rPr>
+          <w:lang w:val="en-US"/>
+        </w:rPr>
+        <w:t xml:space="preserve">constant </w:t>
+      </w:r>
+      <w:r>
+        <w:rPr>
+          <w:lang w:val="en-US"/>
+        </w:rPr>
+        <w:t xml:space="preserve">sleep mode power consumption in the BS and </w:t>
       </w:r>
       <w:r>
         <w:rPr>
@@ -17699,11 +18092,15 @@
         <w:fldChar w:fldCharType="separate"/>
       </w:r>
       <w:r>
+        <w:rPr>
+          <w:lang w:val="en-US"/>
+        </w:rPr>
         <w:t xml:space="preserve">Table </w:t>
       </w:r>
       <w:r>
         <w:rPr>
           <w:noProof/>
+          <w:lang w:val="en-US"/>
         </w:rPr>
         <w:t>3</w:t>
       </w:r>
@@ -17711,7 +18108,22 @@
         <w:fldChar w:fldCharType="end"/>
       </w:r>
       <w:r>
-        <w:t xml:space="preserve"> provides parameters of power model for different BSs</w:t>
+        <w:rPr>
+          <w:lang w:val="en-US"/>
+        </w:rPr>
+        <w:t xml:space="preserve"> provides parameters of power model for different</w:t>
+      </w:r>
+      <w:r>
+        <w:rPr>
+          <w:lang w:val="en-US"/>
+        </w:rPr>
+        <w:t xml:space="preserve"> base station</w:t>
+      </w:r>
+      <w:r>
+        <w:rPr>
+          <w:lang w:val="en-US"/>
+        </w:rPr>
+        <w:t>s</w:t>
       </w:r>
       <w:sdt>
         <w:sdtPr>
@@ -17723,6 +18135,9 @@
             <w:fldChar w:fldCharType="begin"/>
           </w:r>
           <w:r>
+            <w:rPr>
+              <w:lang w:val="en-US"/>
+            </w:rPr>
             <w:instrText xml:space="preserve"> CITATION blume-giannini-2010-d2.-3:-energy-efficiency-analysis-of-the-reference-systems,-areas-of-improvements-and-target-breakdown \l 1053 </w:instrText>
           </w:r>
           <w:r>
@@ -17731,14 +18146,9 @@
           <w:r>
             <w:rPr>
               <w:noProof/>
+              <w:lang w:val="en-US"/>
             </w:rPr>
-            <w:t xml:space="preserve"> </w:t>
-          </w:r>
-          <w:r>
-            <w:rPr>
-              <w:noProof/>
-            </w:rPr>
-            <w:t>[15]</w:t>
+            <w:t xml:space="preserve"> [15]</w:t>
           </w:r>
           <w:r>
             <w:fldChar w:fldCharType="end"/>
@@ -17746,12 +18156,18 @@
         </w:sdtContent>
       </w:sdt>
       <w:r>
+        <w:rPr>
+          <w:lang w:val="en-US"/>
+        </w:rPr>
         <w:t>.</w:t>
       </w:r>
     </w:p>
     <w:p>
       <w:pPr>
         <w:pStyle w:val="NewNormal"/>
+        <w:rPr>
+          <w:lang w:val="en-US"/>
+        </w:rPr>
       </w:pPr>
     </w:p>
     <w:tbl>
@@ -18406,8 +18822,8 @@
           <w:lang w:val="en-US"/>
         </w:rPr>
       </w:pPr>
-      <w:bookmarkStart w:id="80" w:name="_Ref497845722"/>
-      <w:bookmarkStart w:id="81" w:name="_Toc497847928"/>
+      <w:bookmarkStart w:id="82" w:name="_Ref497845722"/>
+      <w:bookmarkStart w:id="83" w:name="_Toc497847928"/>
       <w:r>
         <w:rPr>
           <w:lang w:val="en-US"/>
@@ -18439,7 +18855,7 @@
         </w:rPr>
         <w:fldChar w:fldCharType="end"/>
       </w:r>
-      <w:bookmarkEnd w:id="80"/>
+      <w:bookmarkEnd w:id="82"/>
       <w:r>
         <w:rPr>
           <w:lang w:val="en-US"/>
@@ -18470,7 +18886,7 @@
         </w:rPr>
         <w:t>.</w:t>
       </w:r>
-      <w:bookmarkEnd w:id="81"/>
+      <w:bookmarkEnd w:id="83"/>
     </w:p>
     <w:p>
       <w:pPr>
@@ -18488,11 +18904,11 @@
         </w:numPr>
         <w:ind w:left="1440"/>
       </w:pPr>
-      <w:bookmarkStart w:id="82" w:name="_Toc498623840"/>
+      <w:bookmarkStart w:id="84" w:name="_Toc498623840"/>
       <w:r>
         <w:t>Energy consumption references</w:t>
       </w:r>
-      <w:bookmarkEnd w:id="82"/>
+      <w:bookmarkEnd w:id="84"/>
     </w:p>
     <w:p/>
     <w:p>
@@ -18504,7 +18920,7 @@
           <w:lang w:val="en-US"/>
         </w:rPr>
       </w:pPr>
-      <w:commentRangeStart w:id="83"/>
+      <w:commentRangeStart w:id="85"/>
       <w:r>
         <w:rPr>
           <w:lang w:val="en-US"/>
@@ -18523,9 +18939,9 @@
         </w:rPr>
         <w:t xml:space="preserve"> we will use these units to compare the energy consumption in different scenarios</w:t>
       </w:r>
-      <w:commentRangeEnd w:id="83"/>
-      <w:r>
-        <w:commentReference w:id="83"/>
+      <w:commentRangeEnd w:id="85"/>
+      <w:r>
+        <w:commentReference w:id="85"/>
       </w:r>
       <w:r>
         <w:rPr>
@@ -18554,11 +18970,11 @@
         </w:numPr>
         <w:ind w:left="1440"/>
       </w:pPr>
-      <w:bookmarkStart w:id="84" w:name="_Toc498623841"/>
+      <w:bookmarkStart w:id="86" w:name="_Toc498623841"/>
       <w:r>
         <w:t>Energy per bit</w:t>
       </w:r>
-      <w:bookmarkEnd w:id="84"/>
+      <w:bookmarkEnd w:id="86"/>
     </w:p>
     <w:p/>
     <w:p>
@@ -18566,7 +18982,7 @@
         <w:pStyle w:val="NewNormal"/>
         <w:ind w:firstLine="0"/>
       </w:pPr>
-      <w:commentRangeStart w:id="85"/>
+      <w:commentRangeStart w:id="87"/>
       <w:r>
         <w:rPr>
           <w:lang w:val="en-US"/>
@@ -18576,13 +18992,13 @@
       <w:r>
         <w:t xml:space="preserve">It is expressed </w:t>
       </w:r>
-      <w:commentRangeEnd w:id="85"/>
+      <w:commentRangeEnd w:id="87"/>
       <w:r>
         <w:rPr>
           <w:rStyle w:val="CommentReference"/>
           <w:rFonts w:ascii="Calibri" w:hAnsi="Calibri"/>
         </w:rPr>
-        <w:commentReference w:id="85"/>
+        <w:commentReference w:id="87"/>
       </w:r>
       <w:r>
         <w:t>in [W/bps].</w:t>
@@ -18599,10 +19015,10 @@
           <w:position w:val="-24"/>
         </w:rPr>
         <w:object w:dxaOrig="1640" w:dyaOrig="620" w14:anchorId="65BED047">
-          <v:shape id="_x0000_i1041" type="#_x0000_t75" style="width:82.5pt;height:31.5pt" o:ole="">
-            <v:imagedata r:id="rId41" o:title=""/>
+          <v:shape id="_x0000_i1043" type="#_x0000_t75" style="width:82.5pt;height:31.5pt" o:ole="">
+            <v:imagedata r:id="rId47" o:title=""/>
           </v:shape>
-          <o:OLEObject Type="Embed" ProgID="Equation.DSMT4" ShapeID="_x0000_i1041" DrawAspect="Content" ObjectID="_1579368600" r:id="rId42"/>
+          <o:OLEObject Type="Embed" ProgID="Equation.DSMT4" ShapeID="_x0000_i1043" DrawAspect="Content" ObjectID="_1579864141" r:id="rId48"/>
         </w:object>
       </w:r>
       <w:r>
@@ -18634,7 +19050,7 @@
         </w:numPr>
         <w:ind w:left="1440"/>
       </w:pPr>
-      <w:bookmarkStart w:id="86" w:name="_Toc498623842"/>
+      <w:bookmarkStart w:id="88" w:name="_Toc498623842"/>
       <w:r>
         <w:rPr>
           <w:rStyle w:val="Heading3Char"/>
@@ -18644,7 +19060,7 @@
         </w:rPr>
         <w:t>Power per unit area</w:t>
       </w:r>
-      <w:bookmarkEnd w:id="86"/>
+      <w:bookmarkEnd w:id="88"/>
     </w:p>
     <w:p>
       <w:pPr>
@@ -18703,10 +19119,10 @@
           <w:position w:val="-24"/>
         </w:rPr>
         <w:object w:dxaOrig="2079" w:dyaOrig="620" w14:anchorId="644927A1">
-          <v:shape id="_x0000_i1042" type="#_x0000_t75" style="width:104.25pt;height:31.5pt" o:ole="">
-            <v:imagedata r:id="rId43" o:title=""/>
+          <v:shape id="_x0000_i1044" type="#_x0000_t75" style="width:104.25pt;height:31.5pt" o:ole="">
+            <v:imagedata r:id="rId49" o:title=""/>
           </v:shape>
-          <o:OLEObject Type="Embed" ProgID="Equation.DSMT4" ShapeID="_x0000_i1042" DrawAspect="Content" ObjectID="_1579368601" r:id="rId44"/>
+          <o:OLEObject Type="Embed" ProgID="Equation.DSMT4" ShapeID="_x0000_i1044" DrawAspect="Content" ObjectID="_1579864142" r:id="rId50"/>
         </w:object>
       </w:r>
       <w:r>
@@ -18749,7 +19165,7 @@
           <w:szCs w:val="28"/>
         </w:rPr>
       </w:pPr>
-      <w:bookmarkStart w:id="87" w:name="_Toc498623843"/>
+      <w:bookmarkStart w:id="89" w:name="_Toc498623843"/>
       <w:r>
         <w:rPr>
           <w:rStyle w:val="Heading3Char"/>
@@ -18761,7 +19177,7 @@
         </w:rPr>
         <w:t>Average power consumption</w:t>
       </w:r>
-      <w:bookmarkEnd w:id="87"/>
+      <w:bookmarkEnd w:id="89"/>
     </w:p>
     <w:p/>
     <w:p>
@@ -18829,10 +19245,10 @@
           <w:position w:val="-32"/>
         </w:rPr>
         <w:object w:dxaOrig="1600" w:dyaOrig="740" w14:anchorId="658244A5">
-          <v:shape id="_x0000_i1043" type="#_x0000_t75" style="width:80.25pt;height:36.75pt" o:ole="">
-            <v:imagedata r:id="rId45" o:title=""/>
+          <v:shape id="_x0000_i1045" type="#_x0000_t75" style="width:80.25pt;height:36.75pt" o:ole="">
+            <v:imagedata r:id="rId51" o:title=""/>
           </v:shape>
-          <o:OLEObject Type="Embed" ProgID="Equation.DSMT4" ShapeID="_x0000_i1043" DrawAspect="Content" ObjectID="_1579368602" r:id="rId46"/>
+          <o:OLEObject Type="Embed" ProgID="Equation.DSMT4" ShapeID="_x0000_i1045" DrawAspect="Content" ObjectID="_1579864143" r:id="rId52"/>
         </w:object>
       </w:r>
       <w:r>
@@ -18887,10 +19303,10 @@
           <w:position w:val="-32"/>
         </w:rPr>
         <w:object w:dxaOrig="3180" w:dyaOrig="740" w14:anchorId="51906321">
-          <v:shape id="_x0000_i1044" type="#_x0000_t75" style="width:159.8pt;height:36.75pt" o:ole="">
-            <v:imagedata r:id="rId47" o:title=""/>
+          <v:shape id="_x0000_i1046" type="#_x0000_t75" style="width:159.75pt;height:36.75pt" o:ole="">
+            <v:imagedata r:id="rId53" o:title=""/>
           </v:shape>
-          <o:OLEObject Type="Embed" ProgID="Equation.DSMT4" ShapeID="_x0000_i1044" DrawAspect="Content" ObjectID="_1579368603" r:id="rId48"/>
+          <o:OLEObject Type="Embed" ProgID="Equation.DSMT4" ShapeID="_x0000_i1046" DrawAspect="Content" ObjectID="_1579864144" r:id="rId54"/>
         </w:object>
       </w:r>
       <w:r>
@@ -18912,10 +19328,10 @@
           <w:position w:val="-32"/>
         </w:rPr>
         <w:object w:dxaOrig="3320" w:dyaOrig="760" w14:anchorId="2B37C620">
-          <v:shape id="_x0000_i1045" type="#_x0000_t75" style="width:165.65pt;height:36.75pt" o:ole="">
-            <v:imagedata r:id="rId49" o:title=""/>
+          <v:shape id="_x0000_i1047" type="#_x0000_t75" style="width:165.75pt;height:36.75pt" o:ole="">
+            <v:imagedata r:id="rId55" o:title=""/>
           </v:shape>
-          <o:OLEObject Type="Embed" ProgID="Equation.DSMT4" ShapeID="_x0000_i1045" DrawAspect="Content" ObjectID="_1579368604" r:id="rId50"/>
+          <o:OLEObject Type="Embed" ProgID="Equation.DSMT4" ShapeID="_x0000_i1047" DrawAspect="Content" ObjectID="_1579864145" r:id="rId56"/>
         </w:object>
       </w:r>
       <w:r>
@@ -18937,10 +19353,10 @@
           <w:position w:val="-16"/>
         </w:rPr>
         <w:object w:dxaOrig="2520" w:dyaOrig="440" w14:anchorId="15B88B00">
-          <v:shape id="_x0000_i1046" type="#_x0000_t75" style="width:128.25pt;height:21.75pt" o:ole="">
-            <v:imagedata r:id="rId51" o:title=""/>
+          <v:shape id="_x0000_i1048" type="#_x0000_t75" style="width:128.25pt;height:21.75pt" o:ole="">
+            <v:imagedata r:id="rId57" o:title=""/>
           </v:shape>
-          <o:OLEObject Type="Embed" ProgID="Equation.DSMT4" ShapeID="_x0000_i1046" DrawAspect="Content" ObjectID="_1579368605" r:id="rId52"/>
+          <o:OLEObject Type="Embed" ProgID="Equation.DSMT4" ShapeID="_x0000_i1048" DrawAspect="Content" ObjectID="_1579864146" r:id="rId58"/>
         </w:object>
       </w:r>
       <w:r>
@@ -18953,6 +19369,13 @@
         <w:tab/>
         <w:t>(3.9)</w:t>
       </w:r>
+    </w:p>
+    <w:p>
+      <w:pPr>
+        <w:pStyle w:val="NewNormal"/>
+        <w:ind w:firstLine="0"/>
+        <w:jc w:val="center"/>
+      </w:pPr>
     </w:p>
     <w:p>
       <w:pPr>
@@ -18973,14 +19396,15 @@
           <w:lang w:val="en-US"/>
         </w:rPr>
       </w:pPr>
-      <w:bookmarkStart w:id="88" w:name="_Toc498623844"/>
-      <w:r>
-        <w:rPr>
-          <w:lang w:val="en-US"/>
-        </w:rPr>
+      <w:bookmarkStart w:id="90" w:name="_Toc498623844"/>
+      <w:r>
+        <w:rPr>
+          <w:lang w:val="en-US"/>
+        </w:rPr>
+        <w:lastRenderedPageBreak/>
         <w:t>Average power consumption over a day</w:t>
       </w:r>
-      <w:bookmarkEnd w:id="88"/>
+      <w:bookmarkEnd w:id="90"/>
     </w:p>
     <w:p>
       <w:pPr>
@@ -19001,7 +19425,6 @@
         <w:rPr>
           <w:lang w:val="en-US"/>
         </w:rPr>
-        <w:lastRenderedPageBreak/>
         <w:t xml:space="preserve">Above equation defines the instantaneous power consumption at a moment </w:t>
       </w:r>
       <w:r>
@@ -19023,20 +19446,20 @@
         </w:rPr>
         <w:t xml:space="preserve">power consumption over the </w:t>
       </w:r>
-      <w:commentRangeStart w:id="89"/>
+      <w:commentRangeStart w:id="91"/>
       <w:r>
         <w:rPr>
           <w:lang w:val="en-US"/>
         </w:rPr>
         <w:t>entire</w:t>
       </w:r>
-      <w:commentRangeEnd w:id="89"/>
+      <w:commentRangeEnd w:id="91"/>
       <w:r>
         <w:rPr>
           <w:rStyle w:val="CommentReference"/>
           <w:rFonts w:ascii="Calibri" w:hAnsi="Calibri"/>
         </w:rPr>
-        <w:commentReference w:id="89"/>
+        <w:commentReference w:id="91"/>
       </w:r>
       <w:r>
         <w:rPr>
@@ -19188,7 +19611,7 @@
             </wp:cNvGraphicFramePr>
             <a:graphic xmlns:a="http://schemas.openxmlformats.org/drawingml/2006/main">
               <a:graphicData uri="http://schemas.openxmlformats.org/drawingml/2006/chart">
-                <c:chart xmlns:c="http://schemas.openxmlformats.org/drawingml/2006/chart" xmlns:r="http://schemas.openxmlformats.org/officeDocument/2006/relationships" r:id="rId53"/>
+                <c:chart xmlns:c="http://schemas.openxmlformats.org/drawingml/2006/chart" xmlns:r="http://schemas.openxmlformats.org/officeDocument/2006/relationships" r:id="rId59"/>
               </a:graphicData>
             </a:graphic>
           </wp:inline>
@@ -19202,7 +19625,7 @@
           <w:lang w:val="en-US"/>
         </w:rPr>
       </w:pPr>
-      <w:bookmarkStart w:id="90" w:name="_Toc502096272"/>
+      <w:bookmarkStart w:id="92" w:name="_Toc502096272"/>
       <w:r>
         <w:rPr>
           <w:lang w:val="en-US"/>
@@ -19221,7 +19644,7 @@
         </w:rPr>
         <w:t>. The figure shows the variation of peak throughput percentage over the whole day.</w:t>
       </w:r>
-      <w:bookmarkEnd w:id="90"/>
+      <w:bookmarkEnd w:id="92"/>
     </w:p>
     <w:p>
       <w:pPr>
@@ -19233,11 +19656,11 @@
         <w:ind w:left="720"/>
         <w:jc w:val="both"/>
       </w:pPr>
-      <w:bookmarkStart w:id="91" w:name="_Toc498623845"/>
+      <w:bookmarkStart w:id="93" w:name="_Toc498623845"/>
       <w:r>
         <w:t>Energy Saving schemes</w:t>
       </w:r>
-      <w:bookmarkEnd w:id="91"/>
+      <w:bookmarkEnd w:id="93"/>
     </w:p>
     <w:p/>
     <w:p>
@@ -19259,19 +19682,19 @@
         </w:rPr>
         <w:t>l consider the following energy</w:t>
       </w:r>
-      <w:commentRangeStart w:id="92"/>
+      <w:commentRangeStart w:id="94"/>
       <w:r>
         <w:rPr>
           <w:lang w:val="en-US"/>
         </w:rPr>
         <w:t>-</w:t>
       </w:r>
-      <w:commentRangeEnd w:id="92"/>
+      <w:commentRangeEnd w:id="94"/>
       <w:r>
         <w:rPr>
           <w:rStyle w:val="CommentReference"/>
         </w:rPr>
-        <w:commentReference w:id="92"/>
+        <w:commentReference w:id="94"/>
       </w:r>
       <w:r>
         <w:rPr>
@@ -19306,7 +19729,7 @@
           <w:szCs w:val="26"/>
         </w:rPr>
       </w:pPr>
-      <w:bookmarkStart w:id="93" w:name="_Toc498623847"/>
+      <w:bookmarkStart w:id="95" w:name="_Toc498623847"/>
       <w:r>
         <w:rPr>
           <w:rStyle w:val="Heading2Char"/>
@@ -19317,7 +19740,6 @@
           <w:sz w:val="26"/>
           <w:szCs w:val="26"/>
         </w:rPr>
-        <w:lastRenderedPageBreak/>
         <w:t xml:space="preserve">Micro </w:t>
       </w:r>
       <w:r>
@@ -19344,7 +19766,7 @@
         </w:rPr>
         <w:t xml:space="preserve"> sleep</w:t>
       </w:r>
-      <w:bookmarkEnd w:id="93"/>
+      <w:bookmarkEnd w:id="95"/>
     </w:p>
     <w:p/>
     <w:p>
@@ -19610,7 +20032,7 @@
                     <pic:cNvPicPr/>
                   </pic:nvPicPr>
                   <pic:blipFill>
-                    <a:blip r:embed="rId54" cstate="print">
+                    <a:blip r:embed="rId60" cstate="print">
                       <a:extLst>
                         <a:ext uri="{28A0092B-C50C-407E-A947-70E740481C1C}">
                           <a14:useLocalDpi xmlns:a14="http://schemas.microsoft.com/office/drawing/2010/main" val="0"/>
@@ -19644,7 +20066,7 @@
           <w:lang w:val="en-US"/>
         </w:rPr>
       </w:pPr>
-      <w:bookmarkStart w:id="94" w:name="_Toc502096273"/>
+      <w:bookmarkStart w:id="96" w:name="_Toc502096273"/>
       <w:r>
         <w:rPr>
           <w:lang w:val="en-US"/>
@@ -19681,7 +20103,21 @@
         </w:rPr>
         <w:t>.</w:t>
       </w:r>
-      <w:bookmarkEnd w:id="94"/>
+      <w:bookmarkEnd w:id="96"/>
+    </w:p>
+    <w:p>
+      <w:pPr>
+        <w:rPr>
+          <w:lang w:val="en-US"/>
+        </w:rPr>
+      </w:pPr>
+    </w:p>
+    <w:p>
+      <w:pPr>
+        <w:rPr>
+          <w:lang w:val="en-US"/>
+        </w:rPr>
+      </w:pPr>
     </w:p>
     <w:p>
       <w:pPr>
@@ -19708,7 +20144,7 @@
           <w:szCs w:val="26"/>
         </w:rPr>
       </w:pPr>
-      <w:bookmarkStart w:id="95" w:name="_Toc498623848"/>
+      <w:bookmarkStart w:id="97" w:name="_Toc498623848"/>
       <w:r>
         <w:rPr>
           <w:rStyle w:val="Heading2Char"/>
@@ -19719,9 +20155,10 @@
           <w:sz w:val="26"/>
           <w:szCs w:val="26"/>
         </w:rPr>
+        <w:lastRenderedPageBreak/>
         <w:t>MBSFN</w:t>
       </w:r>
-      <w:bookmarkEnd w:id="95"/>
+      <w:bookmarkEnd w:id="97"/>
       <w:r>
         <w:rPr>
           <w:rStyle w:val="Heading2Char"/>
@@ -19796,14 +20233,7 @@
         <w:rPr>
           <w:lang w:val="en-US"/>
         </w:rPr>
-        <w:t xml:space="preserve"> for a base </w:t>
-      </w:r>
-      <w:r>
-        <w:rPr>
-          <w:lang w:val="en-US"/>
-        </w:rPr>
-        <w:lastRenderedPageBreak/>
-        <w:t>station. Using</w:t>
+        <w:t xml:space="preserve"> for a base station. Using</w:t>
       </w:r>
       <w:r>
         <w:rPr>
@@ -19984,7 +20414,7 @@
                     </pic:cNvPicPr>
                   </pic:nvPicPr>
                   <pic:blipFill>
-                    <a:blip r:embed="rId55" cstate="print">
+                    <a:blip r:embed="rId61" cstate="print">
                       <a:extLst>
                         <a:ext uri="{28A0092B-C50C-407E-A947-70E740481C1C}">
                           <a14:useLocalDpi xmlns:a14="http://schemas.microsoft.com/office/drawing/2010/main" val="0"/>
@@ -20022,9 +20452,9 @@
           <w:lang w:val="en-US"/>
         </w:rPr>
       </w:pPr>
-      <w:bookmarkStart w:id="96" w:name="_Ref497834577"/>
-      <w:bookmarkStart w:id="97" w:name="_Ref497834573"/>
-      <w:bookmarkStart w:id="98" w:name="_Toc502096274"/>
+      <w:bookmarkStart w:id="98" w:name="_Ref497834577"/>
+      <w:bookmarkStart w:id="99" w:name="_Ref497834573"/>
+      <w:bookmarkStart w:id="100" w:name="_Toc502096274"/>
       <w:r>
         <w:rPr>
           <w:lang w:val="en-US"/>
@@ -20053,7 +20483,7 @@
       <w:r>
         <w:fldChar w:fldCharType="end"/>
       </w:r>
-      <w:bookmarkEnd w:id="96"/>
+      <w:bookmarkEnd w:id="98"/>
       <w:r>
         <w:rPr>
           <w:lang w:val="en-US"/>
@@ -20078,8 +20508,8 @@
         </w:rPr>
         <w:t>.</w:t>
       </w:r>
-      <w:bookmarkEnd w:id="97"/>
-      <w:bookmarkEnd w:id="98"/>
+      <w:bookmarkEnd w:id="99"/>
+      <w:bookmarkEnd w:id="100"/>
     </w:p>
     <w:p>
       <w:pPr>
@@ -20139,7 +20569,14 @@
         <w:rPr>
           <w:lang w:val="en-US"/>
         </w:rPr>
-        <w:t>The Lean carrier make use the sleep modes and switching off the cell when there is no transmission of data. It makes use of different features like transmitting the signal only when required, transmitting faster with higher modulation scheme, effectively utilizing the carrier aggregation to have large spectrum and making use of beam forming antennas. These features reduce extraneous signaling and interference.</w:t>
+        <w:t xml:space="preserve">The Lean carrier make use the sleep modes and switching off the cell when there is no transmission of data. It makes use of different features like </w:t>
+      </w:r>
+      <w:r>
+        <w:rPr>
+          <w:lang w:val="en-US"/>
+        </w:rPr>
+        <w:lastRenderedPageBreak/>
+        <w:t>transmitting the signal only when required, transmitting faster with higher modulation scheme, effectively utilizing the carrier aggregation to have large spectrum and making use of beam forming antennas. These features reduce extraneous signaling and interference.</w:t>
       </w:r>
     </w:p>
     <w:p>
@@ -20153,7 +20590,6 @@
         <w:rPr>
           <w:lang w:val="en-US"/>
         </w:rPr>
-        <w:lastRenderedPageBreak/>
         <w:t xml:space="preserve">Minimizing the overhead cell specific reference signaling and using the spectrum flexibility it reduces energy consumption. </w:t>
       </w:r>
       <w:r>
@@ -20214,7 +20650,7 @@
         <w:rPr>
           <w:rStyle w:val="CommentReference"/>
         </w:rPr>
-        <w:commentReference w:id="99"/>
+        <w:commentReference w:id="101"/>
       </w:r>
     </w:p>
     <w:p>
@@ -20266,7 +20702,7 @@
           <w:lang w:val="en-US"/>
         </w:rPr>
       </w:pPr>
-      <w:bookmarkStart w:id="100" w:name="_Toc498623849"/>
+      <w:bookmarkStart w:id="102" w:name="_Toc498623849"/>
     </w:p>
     <w:p>
       <w:pPr>
@@ -20360,7 +20796,7 @@
         </w:rPr>
         <w:t>Methodology</w:t>
       </w:r>
-      <w:bookmarkEnd w:id="100"/>
+      <w:bookmarkEnd w:id="102"/>
     </w:p>
     <w:p>
       <w:pPr>
@@ -20458,11 +20894,11 @@
         </w:numPr>
         <w:ind w:left="540" w:hanging="540"/>
       </w:pPr>
-      <w:bookmarkStart w:id="101" w:name="_Toc498623850"/>
+      <w:bookmarkStart w:id="103" w:name="_Toc498623850"/>
       <w:r>
         <w:t>The Simulator</w:t>
       </w:r>
-      <w:bookmarkEnd w:id="101"/>
+      <w:bookmarkEnd w:id="103"/>
     </w:p>
     <w:p/>
     <w:p>
@@ -20576,11 +21012,11 @@
         </w:numPr>
         <w:ind w:left="540" w:hanging="540"/>
       </w:pPr>
-      <w:bookmarkStart w:id="102" w:name="_Toc498623851"/>
+      <w:bookmarkStart w:id="104" w:name="_Toc498623851"/>
       <w:r>
         <w:t>Setup</w:t>
       </w:r>
-      <w:bookmarkEnd w:id="102"/>
+      <w:bookmarkEnd w:id="104"/>
     </w:p>
     <w:p/>
     <w:p>
@@ -20746,7 +21182,7 @@
                     </pic:cNvPicPr>
                   </pic:nvPicPr>
                   <pic:blipFill>
-                    <a:blip r:embed="rId56">
+                    <a:blip r:embed="rId62">
                       <a:extLst>
                         <a:ext uri="{28A0092B-C50C-407E-A947-70E740481C1C}">
                           <a14:useLocalDpi xmlns:a14="http://schemas.microsoft.com/office/drawing/2010/main" val="0"/>
@@ -20784,7 +21220,7 @@
           <w:lang w:val="en-US"/>
         </w:rPr>
       </w:pPr>
-      <w:bookmarkStart w:id="103" w:name="_Toc502096275"/>
+      <w:bookmarkStart w:id="105" w:name="_Toc502096275"/>
       <w:r>
         <w:rPr>
           <w:lang w:val="en-US"/>
@@ -20825,7 +21261,7 @@
         </w:rPr>
         <w:t>. The figure shows the 3D model of the city with buildings and streets, the city center has high rise buildings.</w:t>
       </w:r>
-      <w:bookmarkEnd w:id="103"/>
+      <w:bookmarkEnd w:id="105"/>
     </w:p>
     <w:p>
       <w:pPr>
@@ -20843,11 +21279,11 @@
         </w:numPr>
         <w:ind w:left="540" w:hanging="540"/>
       </w:pPr>
-      <w:bookmarkStart w:id="104" w:name="_Toc498623852"/>
+      <w:bookmarkStart w:id="106" w:name="_Toc498623852"/>
       <w:r>
         <w:t>Deployment</w:t>
       </w:r>
-      <w:bookmarkEnd w:id="104"/>
+      <w:bookmarkEnd w:id="106"/>
     </w:p>
     <w:p>
       <w:pPr>
@@ -21232,7 +21668,7 @@
                     </pic:cNvPicPr>
                   </pic:nvPicPr>
                   <pic:blipFill>
-                    <a:blip r:embed="rId57">
+                    <a:blip r:embed="rId63">
                       <a:extLst>
                         <a:ext uri="{28A0092B-C50C-407E-A947-70E740481C1C}">
                           <a14:useLocalDpi xmlns:a14="http://schemas.microsoft.com/office/drawing/2010/main" val="0"/>
@@ -21270,7 +21706,7 @@
           <w:lang w:val="en-US"/>
         </w:rPr>
       </w:pPr>
-      <w:bookmarkStart w:id="105" w:name="_Toc502096276"/>
+      <w:bookmarkStart w:id="107" w:name="_Toc502096276"/>
       <w:r>
         <w:rPr>
           <w:lang w:val="en-US"/>
@@ -21313,7 +21749,7 @@
         </w:rPr>
         <w:t>in the center of the city.</w:t>
       </w:r>
-      <w:bookmarkEnd w:id="105"/>
+      <w:bookmarkEnd w:id="107"/>
     </w:p>
     <w:p>
       <w:pPr>
@@ -21352,7 +21788,7 @@
                     </pic:cNvPicPr>
                   </pic:nvPicPr>
                   <pic:blipFill>
-                    <a:blip r:embed="rId58">
+                    <a:blip r:embed="rId64">
                       <a:extLst>
                         <a:ext uri="{28A0092B-C50C-407E-A947-70E740481C1C}">
                           <a14:useLocalDpi xmlns:a14="http://schemas.microsoft.com/office/drawing/2010/main" val="0"/>
@@ -21431,11 +21867,11 @@
         </w:numPr>
         <w:ind w:left="540" w:hanging="540"/>
       </w:pPr>
-      <w:bookmarkStart w:id="106" w:name="_Toc498623853"/>
+      <w:bookmarkStart w:id="108" w:name="_Toc498623853"/>
       <w:r>
         <w:t>Traffic</w:t>
       </w:r>
-      <w:bookmarkEnd w:id="106"/>
+      <w:bookmarkEnd w:id="108"/>
     </w:p>
     <w:p/>
     <w:p>
@@ -21994,7 +22430,7 @@
         <w:pStyle w:val="Caption"/>
         <w:ind w:firstLine="450"/>
       </w:pPr>
-      <w:bookmarkStart w:id="107" w:name="_Toc497847929"/>
+      <w:bookmarkStart w:id="109" w:name="_Toc497847929"/>
     </w:p>
     <w:p>
       <w:pPr>
@@ -22003,21 +22439,34 @@
       <w:r>
         <w:t xml:space="preserve">Table </w:t>
       </w:r>
-      <w:fldSimple w:instr=" SEQ Table \* ARABIC ">
-        <w:r>
-          <w:rPr>
-            <w:noProof/>
-          </w:rPr>
-          <w:t>4</w:t>
-        </w:r>
-      </w:fldSimple>
+      <w:r>
+        <w:fldChar w:fldCharType="begin"/>
+      </w:r>
+      <w:r>
+        <w:instrText xml:space="preserve"> SEQ Table \* ARABIC </w:instrText>
+      </w:r>
+      <w:r>
+        <w:fldChar w:fldCharType="separate"/>
+      </w:r>
+      <w:r>
+        <w:rPr>
+          <w:noProof/>
+        </w:rPr>
+        <w:t>4</w:t>
+      </w:r>
+      <w:r>
+        <w:rPr>
+          <w:noProof/>
+        </w:rPr>
+        <w:fldChar w:fldCharType="end"/>
+      </w:r>
       <w:r>
         <w:t xml:space="preserve">. </w:t>
       </w:r>
       <w:r>
         <w:t>Simulation parameters</w:t>
       </w:r>
-      <w:bookmarkEnd w:id="107"/>
+      <w:bookmarkEnd w:id="109"/>
     </w:p>
     <w:p>
       <w:pPr>
@@ -22125,7 +22574,7 @@
           <w:lang w:val="en-US"/>
         </w:rPr>
       </w:pPr>
-      <w:bookmarkStart w:id="108" w:name="_Toc498623854"/>
+      <w:bookmarkStart w:id="110" w:name="_Toc498623854"/>
       <w:r>
         <w:rPr>
           <w:rFonts w:eastAsia="Times New Roman"/>
@@ -22142,7 +22591,7 @@
         </w:rPr>
         <w:t>Results and Discussions</w:t>
       </w:r>
-      <w:bookmarkEnd w:id="108"/>
+      <w:bookmarkEnd w:id="110"/>
       <w:r>
         <w:rPr>
           <w:rFonts w:ascii="Times New Roman" w:hAnsi="Times New Roman"/>
@@ -22220,7 +22669,7 @@
           <w:lang w:val="en-US"/>
         </w:rPr>
       </w:pPr>
-      <w:bookmarkStart w:id="109" w:name="_Toc498623855"/>
+      <w:bookmarkStart w:id="111" w:name="_Toc498623855"/>
       <w:r>
         <w:rPr>
           <w:lang w:val="en-US"/>
@@ -22263,7 +22712,7 @@
         </w:rPr>
         <w:t xml:space="preserve"> micro without energy saving schemes</w:t>
       </w:r>
-      <w:bookmarkEnd w:id="109"/>
+      <w:bookmarkEnd w:id="111"/>
       <w:r>
         <w:rPr>
           <w:lang w:val="en-US"/>
@@ -22338,7 +22787,7 @@
                     <pic:cNvPicPr/>
                   </pic:nvPicPr>
                   <pic:blipFill>
-                    <a:blip r:embed="rId59"/>
+                    <a:blip r:embed="rId65"/>
                     <a:stretch>
                       <a:fillRect/>
                     </a:stretch>
@@ -22367,15 +22816,15 @@
           <w:lang w:val="en-US"/>
         </w:rPr>
       </w:pPr>
-      <w:bookmarkStart w:id="110" w:name="_Ref497835954"/>
-      <w:bookmarkStart w:id="111" w:name="_Toc502096277"/>
+      <w:bookmarkStart w:id="112" w:name="_Ref497835954"/>
+      <w:bookmarkStart w:id="113" w:name="_Toc502096277"/>
       <w:r>
         <w:rPr>
           <w:lang w:val="en-US"/>
         </w:rPr>
         <w:t xml:space="preserve">Figure </w:t>
       </w:r>
-      <w:bookmarkEnd w:id="110"/>
+      <w:bookmarkEnd w:id="112"/>
       <w:r>
         <w:rPr>
           <w:lang w:val="en-US"/>
@@ -22394,7 +22843,7 @@
         </w:rPr>
         <w:t>. Comparison of Power per area unit versus System throughput</w:t>
       </w:r>
-      <w:bookmarkEnd w:id="111"/>
+      <w:bookmarkEnd w:id="113"/>
     </w:p>
     <w:p>
       <w:pPr>
@@ -22583,7 +23032,7 @@
                     <pic:cNvPicPr/>
                   </pic:nvPicPr>
                   <pic:blipFill>
-                    <a:blip r:embed="rId60"/>
+                    <a:blip r:embed="rId66"/>
                     <a:stretch>
                       <a:fillRect/>
                     </a:stretch>
@@ -22611,15 +23060,15 @@
           <w:lang w:val="en-US"/>
         </w:rPr>
       </w:pPr>
-      <w:bookmarkStart w:id="112" w:name="_Ref497836117"/>
-      <w:bookmarkStart w:id="113" w:name="_Toc502096278"/>
+      <w:bookmarkStart w:id="114" w:name="_Ref497836117"/>
+      <w:bookmarkStart w:id="115" w:name="_Toc502096278"/>
       <w:r>
         <w:rPr>
           <w:lang w:val="en-US"/>
         </w:rPr>
         <w:t xml:space="preserve">Figure </w:t>
       </w:r>
-      <w:bookmarkEnd w:id="112"/>
+      <w:bookmarkEnd w:id="114"/>
       <w:r>
         <w:rPr>
           <w:lang w:val="en-US"/>
@@ -22632,7 +23081,7 @@
         </w:rPr>
         <w:t>. Comparison of Energy per bit versus System throughput for central deployment of macro cells and micro cells.</w:t>
       </w:r>
-      <w:bookmarkEnd w:id="113"/>
+      <w:bookmarkEnd w:id="115"/>
     </w:p>
     <w:p>
       <w:pPr>
@@ -22738,7 +23187,7 @@
                     <pic:cNvPicPr/>
                   </pic:nvPicPr>
                   <pic:blipFill>
-                    <a:blip r:embed="rId61"/>
+                    <a:blip r:embed="rId67"/>
                     <a:stretch>
                       <a:fillRect/>
                     </a:stretch>
@@ -22766,8 +23215,8 @@
           <w:lang w:val="en-US"/>
         </w:rPr>
       </w:pPr>
-      <w:bookmarkStart w:id="114" w:name="_Ref497836234"/>
-      <w:bookmarkStart w:id="115" w:name="_Toc502096279"/>
+      <w:bookmarkStart w:id="116" w:name="_Ref497836234"/>
+      <w:bookmarkStart w:id="117" w:name="_Toc502096279"/>
       <w:r>
         <w:rPr>
           <w:lang w:val="en-US"/>
@@ -22799,7 +23248,7 @@
         </w:rPr>
         <w:fldChar w:fldCharType="end"/>
       </w:r>
-      <w:bookmarkEnd w:id="114"/>
+      <w:bookmarkEnd w:id="116"/>
       <w:r>
         <w:rPr>
           <w:noProof/>
@@ -22813,7 +23262,7 @@
         </w:rPr>
         <w:t>. Comparison of Energy per bit versus 10th percentile DL user throughput for central deployment of macro cells and micro cells.</w:t>
       </w:r>
-      <w:bookmarkEnd w:id="115"/>
+      <w:bookmarkEnd w:id="117"/>
     </w:p>
     <w:p>
       <w:pPr>
@@ -22992,7 +23441,7 @@
                     <pic:cNvPicPr/>
                   </pic:nvPicPr>
                   <pic:blipFill>
-                    <a:blip r:embed="rId62"/>
+                    <a:blip r:embed="rId68"/>
                     <a:stretch>
                       <a:fillRect/>
                     </a:stretch>
@@ -23020,8 +23469,8 @@
           <w:lang w:val="en-US"/>
         </w:rPr>
       </w:pPr>
-      <w:bookmarkStart w:id="116" w:name="_Ref497836522"/>
-      <w:bookmarkStart w:id="117" w:name="_Toc502096280"/>
+      <w:bookmarkStart w:id="118" w:name="_Ref497836522"/>
+      <w:bookmarkStart w:id="119" w:name="_Toc502096280"/>
       <w:r>
         <w:rPr>
           <w:lang w:val="en-US"/>
@@ -23053,7 +23502,7 @@
         </w:rPr>
         <w:fldChar w:fldCharType="end"/>
       </w:r>
-      <w:bookmarkEnd w:id="116"/>
+      <w:bookmarkEnd w:id="118"/>
       <w:r>
         <w:rPr>
           <w:noProof/>
@@ -23067,7 +23516,7 @@
         </w:rPr>
         <w:t>. Comparison of bits per unit energy versus system throughput for central deployment of macro cells and micro cells.</w:t>
       </w:r>
-      <w:bookmarkEnd w:id="117"/>
+      <w:bookmarkEnd w:id="119"/>
     </w:p>
     <w:p>
       <w:pPr>
@@ -23164,7 +23613,7 @@
                     <pic:cNvPicPr/>
                   </pic:nvPicPr>
                   <pic:blipFill>
-                    <a:blip r:embed="rId63"/>
+                    <a:blip r:embed="rId69"/>
                     <a:stretch>
                       <a:fillRect/>
                     </a:stretch>
@@ -23529,7 +23978,7 @@
                     <pic:cNvPicPr/>
                   </pic:nvPicPr>
                   <pic:blipFill>
-                    <a:blip r:embed="rId64"/>
+                    <a:blip r:embed="rId70"/>
                     <a:stretch>
                       <a:fillRect/>
                     </a:stretch>
@@ -23710,10 +24159,10 @@
           <w:lang w:val="en-US"/>
         </w:rPr>
       </w:pPr>
-      <w:bookmarkStart w:id="118" w:name="_Toc498623856"/>
-      <w:bookmarkStart w:id="119" w:name="_Toc353965511"/>
-      <w:bookmarkStart w:id="120" w:name="_Toc353966389"/>
-      <w:bookmarkStart w:id="121" w:name="_Toc436313868"/>
+      <w:bookmarkStart w:id="120" w:name="_Toc498623856"/>
+      <w:bookmarkStart w:id="121" w:name="_Toc353965511"/>
+      <w:bookmarkStart w:id="122" w:name="_Toc353966389"/>
+      <w:bookmarkStart w:id="123" w:name="_Toc436313868"/>
       <w:r>
         <w:rPr>
           <w:lang w:val="en-US"/>
@@ -23733,7 +24182,7 @@
         </w:rPr>
         <w:t xml:space="preserve"> macro with and without energy saving schemes</w:t>
       </w:r>
-      <w:bookmarkEnd w:id="118"/>
+      <w:bookmarkEnd w:id="120"/>
     </w:p>
     <w:p>
       <w:pPr>
@@ -23823,7 +24272,7 @@
                     </pic:cNvPicPr>
                   </pic:nvPicPr>
                   <pic:blipFill>
-                    <a:blip r:embed="rId65">
+                    <a:blip r:embed="rId71">
                       <a:extLst>
                         <a:ext uri="{28A0092B-C50C-407E-A947-70E740481C1C}">
                           <a14:useLocalDpi xmlns:a14="http://schemas.microsoft.com/office/drawing/2010/main" val="0"/>
@@ -23945,7 +24394,7 @@
           <w:lang w:val="en-US"/>
         </w:rPr>
       </w:pPr>
-      <w:bookmarkStart w:id="122" w:name="_Hlk497241073"/>
+      <w:bookmarkStart w:id="124" w:name="_Hlk497241073"/>
       <w:r>
         <w:rPr>
           <w:lang w:val="en-US"/>
@@ -24102,7 +24551,7 @@
                     </pic:cNvPicPr>
                   </pic:nvPicPr>
                   <pic:blipFill>
-                    <a:blip r:embed="rId66">
+                    <a:blip r:embed="rId72">
                       <a:extLst>
                         <a:ext uri="{28A0092B-C50C-407E-A947-70E740481C1C}">
                           <a14:useLocalDpi xmlns:a14="http://schemas.microsoft.com/office/drawing/2010/main" val="0"/>
@@ -24258,7 +24707,7 @@
                     <pic:cNvPicPr/>
                   </pic:nvPicPr>
                   <pic:blipFill>
-                    <a:blip r:embed="rId67"/>
+                    <a:blip r:embed="rId73"/>
                     <a:stretch>
                       <a:fillRect/>
                     </a:stretch>
@@ -24287,15 +24736,15 @@
           <w:lang w:val="en-US"/>
         </w:rPr>
       </w:pPr>
-      <w:bookmarkStart w:id="123" w:name="_Ref502078652"/>
-      <w:bookmarkStart w:id="124" w:name="_Toc502096281"/>
+      <w:bookmarkStart w:id="125" w:name="_Ref502078652"/>
+      <w:bookmarkStart w:id="126" w:name="_Toc502096281"/>
       <w:r>
         <w:rPr>
           <w:lang w:val="en-US"/>
         </w:rPr>
         <w:t>Figure</w:t>
       </w:r>
-      <w:bookmarkEnd w:id="123"/>
+      <w:bookmarkEnd w:id="125"/>
       <w:r>
         <w:rPr>
           <w:lang w:val="en-US"/>
@@ -24314,7 +24763,7 @@
         </w:rPr>
         <w:t>. Comparison of bits per unit energy versus system throughput for central deployment of macro cells.</w:t>
       </w:r>
-      <w:bookmarkEnd w:id="124"/>
+      <w:bookmarkEnd w:id="126"/>
     </w:p>
     <w:p>
       <w:pPr>
@@ -24423,7 +24872,7 @@
         </w:rPr>
         <w:br w:type="page"/>
       </w:r>
-      <w:bookmarkEnd w:id="122"/>
+      <w:bookmarkEnd w:id="124"/>
     </w:p>
     <w:p>
       <w:pPr>
@@ -24437,7 +24886,7 @@
           <w:lang w:val="en-US"/>
         </w:rPr>
       </w:pPr>
-      <w:bookmarkStart w:id="125" w:name="_Toc498623857"/>
+      <w:bookmarkStart w:id="127" w:name="_Toc498623857"/>
       <w:r>
         <w:rPr>
           <w:lang w:val="en-US"/>
@@ -24457,7 +24906,7 @@
         </w:rPr>
         <w:t xml:space="preserve"> micro with and without energy saving schemes</w:t>
       </w:r>
-      <w:bookmarkEnd w:id="125"/>
+      <w:bookmarkEnd w:id="127"/>
     </w:p>
     <w:p>
       <w:pPr>
@@ -24531,7 +24980,7 @@
                     </pic:cNvPicPr>
                   </pic:nvPicPr>
                   <pic:blipFill>
-                    <a:blip r:embed="rId68">
+                    <a:blip r:embed="rId74">
                       <a:extLst>
                         <a:ext uri="{28A0092B-C50C-407E-A947-70E740481C1C}">
                           <a14:useLocalDpi xmlns:a14="http://schemas.microsoft.com/office/drawing/2010/main" val="0"/>
@@ -24764,7 +25213,7 @@
                     </pic:cNvPicPr>
                   </pic:nvPicPr>
                   <pic:blipFill>
-                    <a:blip r:embed="rId69">
+                    <a:blip r:embed="rId75">
                       <a:extLst>
                         <a:ext uri="{28A0092B-C50C-407E-A947-70E740481C1C}">
                           <a14:useLocalDpi xmlns:a14="http://schemas.microsoft.com/office/drawing/2010/main" val="0"/>
@@ -24902,7 +25351,7 @@
                     </pic:cNvPicPr>
                   </pic:nvPicPr>
                   <pic:blipFill>
-                    <a:blip r:embed="rId70">
+                    <a:blip r:embed="rId76">
                       <a:extLst>
                         <a:ext uri="{28A0092B-C50C-407E-A947-70E740481C1C}">
                           <a14:useLocalDpi xmlns:a14="http://schemas.microsoft.com/office/drawing/2010/main" val="0"/>
@@ -25297,7 +25746,7 @@
           <w:lang w:val="en-US"/>
         </w:rPr>
       </w:pPr>
-      <w:bookmarkStart w:id="126" w:name="_Toc498623858"/>
+      <w:bookmarkStart w:id="128" w:name="_Toc498623858"/>
       <w:r>
         <w:rPr>
           <w:lang w:val="en-US"/>
@@ -25329,7 +25778,7 @@
         </w:rPr>
         <w:t xml:space="preserve"> micro with energy saving schemes</w:t>
       </w:r>
-      <w:bookmarkEnd w:id="126"/>
+      <w:bookmarkEnd w:id="128"/>
     </w:p>
     <w:p>
       <w:pPr>
@@ -25404,7 +25853,7 @@
                     <pic:cNvPicPr/>
                   </pic:nvPicPr>
                   <pic:blipFill>
-                    <a:blip r:embed="rId71"/>
+                    <a:blip r:embed="rId77"/>
                     <a:stretch>
                       <a:fillRect/>
                     </a:stretch>
@@ -25699,7 +26148,7 @@
                     <pic:cNvPicPr/>
                   </pic:nvPicPr>
                   <pic:blipFill>
-                    <a:blip r:embed="rId72"/>
+                    <a:blip r:embed="rId78"/>
                     <a:stretch>
                       <a:fillRect/>
                     </a:stretch>
@@ -25873,7 +26322,7 @@
                     <pic:cNvPicPr/>
                   </pic:nvPicPr>
                   <pic:blipFill>
-                    <a:blip r:embed="rId73"/>
+                    <a:blip r:embed="rId79"/>
                     <a:stretch>
                       <a:fillRect/>
                     </a:stretch>
@@ -26021,7 +26470,7 @@
                     <pic:cNvPicPr/>
                   </pic:nvPicPr>
                   <pic:blipFill>
-                    <a:blip r:embed="rId74"/>
+                    <a:blip r:embed="rId80"/>
                     <a:stretch>
                       <a:fillRect/>
                     </a:stretch>
@@ -26194,12 +26643,12 @@
         </w:numPr>
         <w:ind w:left="540" w:hanging="540"/>
       </w:pPr>
-      <w:bookmarkStart w:id="127" w:name="_Toc498623859"/>
+      <w:bookmarkStart w:id="129" w:name="_Toc498623859"/>
       <w:r>
         <w:lastRenderedPageBreak/>
         <w:t>Daily power consumption</w:t>
       </w:r>
-      <w:bookmarkEnd w:id="127"/>
+      <w:bookmarkEnd w:id="129"/>
     </w:p>
     <w:p>
       <w:pPr>
@@ -26240,7 +26689,7 @@
                     <pic:cNvPicPr/>
                   </pic:nvPicPr>
                   <pic:blipFill>
-                    <a:blip r:embed="rId75"/>
+                    <a:blip r:embed="rId81"/>
                     <a:stretch>
                       <a:fillRect/>
                     </a:stretch>
@@ -26293,7 +26742,7 @@
                     <pic:cNvPicPr/>
                   </pic:nvPicPr>
                   <pic:blipFill>
-                    <a:blip r:embed="rId76"/>
+                    <a:blip r:embed="rId82"/>
                     <a:stretch>
                       <a:fillRect/>
                     </a:stretch>
@@ -26612,7 +27061,7 @@
           <w:lang w:val="en-US"/>
         </w:rPr>
       </w:pPr>
-      <w:bookmarkStart w:id="128" w:name="_Toc498623860"/>
+      <w:bookmarkStart w:id="130" w:name="_Toc498623860"/>
       <w:r>
         <w:rPr>
           <w:sz w:val="40"/>
@@ -26664,7 +27113,7 @@
         </w:rPr>
         <w:t>s</w:t>
       </w:r>
-      <w:bookmarkEnd w:id="128"/>
+      <w:bookmarkEnd w:id="130"/>
     </w:p>
     <w:p>
       <w:pPr>
@@ -26831,7 +27280,7 @@
           <w:lang w:val="en-US"/>
         </w:rPr>
       </w:pPr>
-      <w:bookmarkStart w:id="129" w:name="_Ref497831829"/>
+      <w:bookmarkStart w:id="131" w:name="_Ref497831829"/>
       <w:r>
         <w:rPr>
           <w:lang w:val="en-US"/>
@@ -27098,7 +27547,7 @@
         </w:rPr>
         <w:t xml:space="preserve"> for a year.</w:t>
       </w:r>
-      <w:bookmarkEnd w:id="129"/>
+      <w:bookmarkEnd w:id="131"/>
     </w:p>
     <w:p>
       <w:pPr>
@@ -27641,7 +28090,19 @@
         <w:rPr>
           <w:lang w:val="en-US"/>
         </w:rPr>
-        <w:t xml:space="preserve"> it would be more efficient to substitute macro cells with micro cells especially in the parts of the city which require higher data rates and this will b</w:t>
+        <w:t xml:space="preserve"> it would be more efficient to substitute macro cells with micro cells especially in the parts of the city which require higher data </w:t>
+      </w:r>
+      <w:r>
+        <w:rPr>
+          <w:lang w:val="en-US"/>
+        </w:rPr>
+        <w:t>rates,</w:t>
+      </w:r>
+      <w:r>
+        <w:rPr>
+          <w:lang w:val="en-US"/>
+        </w:rPr>
+        <w:t xml:space="preserve"> and this will b</w:t>
       </w:r>
       <w:r>
         <w:rPr>
@@ -27669,7 +28130,7 @@
         </w:rPr>
         <w:br w:type="page"/>
       </w:r>
-      <w:bookmarkStart w:id="130" w:name="_Toc498623861"/>
+      <w:bookmarkStart w:id="132" w:name="_Toc498623861"/>
     </w:p>
     <w:p>
       <w:pPr>
@@ -27741,7 +28202,7 @@
         </w:rPr>
         <w:t>Future Work</w:t>
       </w:r>
-      <w:bookmarkEnd w:id="130"/>
+      <w:bookmarkEnd w:id="132"/>
       <w:r>
         <w:rPr>
           <w:lang w:val="en-US"/>
@@ -27977,9 +28438,9 @@
         </w:rPr>
       </w:pPr>
     </w:p>
-    <w:bookmarkEnd w:id="119"/>
-    <w:bookmarkEnd w:id="120"/>
     <w:bookmarkEnd w:id="121"/>
+    <w:bookmarkEnd w:id="122"/>
+    <w:bookmarkEnd w:id="123"/>
     <w:p>
       <w:pPr>
         <w:rPr>
@@ -28021,7 +28482,7 @@
         <w:br w:type="page"/>
       </w:r>
     </w:p>
-    <w:bookmarkStart w:id="131" w:name="_Toc498623862" w:displacedByCustomXml="next"/>
+    <w:bookmarkStart w:id="133" w:name="_Toc498623862" w:displacedByCustomXml="next"/>
     <w:sdt>
       <w:sdtPr>
         <w:rPr>
@@ -28053,7 +28514,7 @@
           <w:r>
             <w:t>References</w:t>
           </w:r>
-          <w:bookmarkEnd w:id="131"/>
+          <w:bookmarkEnd w:id="133"/>
         </w:p>
         <w:sdt>
           <w:sdtPr>
@@ -28531,8 +28992,6 @@
                       </w:rPr>
                       <w:t xml:space="preserve">pp. 57-62, 2012. </w:t>
                     </w:r>
-                    <w:bookmarkStart w:id="132" w:name="_GoBack"/>
-                    <w:bookmarkEnd w:id="132"/>
                   </w:p>
                 </w:tc>
               </w:tr>
@@ -28826,7 +29285,6 @@
                       <w:rPr>
                         <w:noProof/>
                       </w:rPr>
-                      <w:lastRenderedPageBreak/>
                       <w:t xml:space="preserve">[14] </w:t>
                     </w:r>
                   </w:p>
@@ -29206,7 +29664,7 @@
           <w:lang w:val="en-US"/>
         </w:rPr>
       </w:pPr>
-      <w:bookmarkStart w:id="133" w:name="_Toc498623864"/>
+      <w:bookmarkStart w:id="134" w:name="_Toc498623864"/>
       <w:r>
         <w:rPr>
           <w:lang w:val="en-US"/>
@@ -29220,7 +29678,7 @@
         </w:rPr>
         <w:t>ables</w:t>
       </w:r>
-      <w:bookmarkEnd w:id="133"/>
+      <w:bookmarkEnd w:id="134"/>
     </w:p>
     <w:p>
       <w:pPr>
@@ -29510,7 +29968,7 @@
       </w:pPr>
     </w:p>
     <w:sectPr>
-      <w:footerReference w:type="default" r:id="rId77"/>
+      <w:footerReference w:type="default" r:id="rId83"/>
       <w:pgSz w:w="9582" w:h="13551" w:code="9"/>
       <w:pgMar w:top="1134" w:right="1134" w:bottom="1134" w:left="1134" w:header="720" w:footer="561" w:gutter="0"/>
       <w:cols w:space="720"/>
@@ -30227,7 +30685,7 @@
       </w:r>
     </w:p>
   </w:comment>
-  <w:comment w:id="83" w:author="Sulabh Sharma" w:date="2017-11-12T23:14:00Z" w:initials="SS">
+  <w:comment w:id="85" w:author="Sulabh Sharma" w:date="2017-11-12T23:14:00Z" w:initials="SS">
     <w:p>
       <w:pPr>
         <w:pStyle w:val="CommentText"/>
@@ -30249,7 +30707,7 @@
       </w:r>
     </w:p>
   </w:comment>
-  <w:comment w:id="85" w:author="Sulabh Sharma" w:date="2017-11-12T23:17:00Z" w:initials="SS">
+  <w:comment w:id="87" w:author="Sulabh Sharma" w:date="2017-11-12T23:17:00Z" w:initials="SS">
     <w:p>
       <w:pPr>
         <w:pStyle w:val="CommentText"/>
@@ -30271,7 +30729,7 @@
       </w:r>
     </w:p>
   </w:comment>
-  <w:comment w:id="89" w:author="Sulabh Sharma" w:date="2017-11-12T23:21:00Z" w:initials="SS">
+  <w:comment w:id="91" w:author="Sulabh Sharma" w:date="2017-11-12T23:21:00Z" w:initials="SS">
     <w:p>
       <w:pPr>
         <w:pStyle w:val="CommentText"/>
@@ -30293,7 +30751,7 @@
       </w:r>
     </w:p>
   </w:comment>
-  <w:comment w:id="92" w:author="Sulabh Sharma" w:date="2017-11-12T23:24:00Z" w:initials="SS">
+  <w:comment w:id="94" w:author="Sulabh Sharma" w:date="2017-11-12T23:24:00Z" w:initials="SS">
     <w:p>
       <w:pPr>
         <w:pStyle w:val="CommentText"/>
@@ -30315,7 +30773,7 @@
       </w:r>
     </w:p>
   </w:comment>
-  <w:comment w:id="99" w:author="Sulabh Sharma" w:date="2017-11-12T23:31:00Z" w:initials="SS">
+  <w:comment w:id="101" w:author="Sulabh Sharma" w:date="2017-11-12T23:31:00Z" w:initials="SS">
     <w:p>
       <w:pPr>
         <w:pStyle w:val="CommentText"/>
@@ -30510,7 +30968,7 @@
       <w:rPr>
         <w:noProof/>
       </w:rPr>
-      <w:t>61</w:t>
+      <w:t>26</w:t>
     </w:r>
     <w:r>
       <w:fldChar w:fldCharType="end"/>
@@ -40984,7 +41442,7 @@
 </file>
 
 <file path=customXml/itemProps1.xml><?xml version="1.0" encoding="utf-8"?>
-<ds:datastoreItem xmlns:ds="http://schemas.openxmlformats.org/officeDocument/2006/customXml" ds:itemID="{09CF5A27-45F1-44A8-BC4C-74DC12AEDBD3}">
+<ds:datastoreItem xmlns:ds="http://schemas.openxmlformats.org/officeDocument/2006/customXml" ds:itemID="{AB9874AD-52E2-4B79-9792-13931CE7DBDE}">
   <ds:schemaRefs>
     <ds:schemaRef ds:uri="http://schemas.openxmlformats.org/officeDocument/2006/bibliography"/>
   </ds:schemaRefs>

</xml_diff>

<commit_message>
proof read until deployment
proof read until deployment
</commit_message>
<xml_diff>
--- a/MasterThesisKoustubh_10Feb2018.docx
+++ b/MasterThesisKoustubh_10Feb2018.docx
@@ -6140,7 +6140,19 @@
         <w:rPr>
           <w:lang w:val="en-US"/>
         </w:rPr>
-        <w:t>About 0.5% of the world energy consumption is from mobile radio networks</w:t>
+        <w:t>A</w:t>
+      </w:r>
+      <w:r>
+        <w:rPr>
+          <w:lang w:val="en-US"/>
+        </w:rPr>
+        <w:t>round</w:t>
+      </w:r>
+      <w:r>
+        <w:rPr>
+          <w:lang w:val="en-US"/>
+        </w:rPr>
+        <w:t xml:space="preserve"> 0.5% of the world energy consumption is from mobile radio networks</w:t>
       </w:r>
       <w:sdt>
         <w:sdtPr>
@@ -6189,7 +6201,19 @@
         <w:rPr>
           <w:lang w:val="en-US"/>
         </w:rPr>
-        <w:t xml:space="preserve"> base stations are the ones which consume the most amount of energy. Comparing the life cycle of a mobile and base station, a mobile would contribute to green-house gases the most at the time of its manufacturing while for the base station, it is during its life time as a serving node. A lot of research has been done to make mobile more efficient with consuming battery</w:t>
+        <w:t xml:space="preserve"> base stations</w:t>
+      </w:r>
+      <w:r>
+        <w:rPr>
+          <w:lang w:val="en-US"/>
+        </w:rPr>
+        <w:t xml:space="preserve"> (BSs)</w:t>
+      </w:r>
+      <w:r>
+        <w:rPr>
+          <w:lang w:val="en-US"/>
+        </w:rPr>
+        <w:t xml:space="preserve"> are the ones which consume the most amount of energy. Comparing the life cycle of a mobile and base station, a mobile would contribute to green-house gases the most at the time of its manufacturing while for the base station, it is during its life time as a serving node. A lot of research has been done to make mobile more efficient with consuming battery</w:t>
       </w:r>
       <w:r>
         <w:rPr>
@@ -6319,7 +6343,49 @@
         <w:rPr>
           <w:lang w:val="en-US"/>
         </w:rPr>
-        <w:t>. Which stresses on call for reducing this energy consumption at the base station side.</w:t>
+        <w:t>,</w:t>
+      </w:r>
+      <w:r>
+        <w:rPr>
+          <w:lang w:val="en-US"/>
+        </w:rPr>
+        <w:t xml:space="preserve"> </w:t>
+      </w:r>
+      <w:r>
+        <w:rPr>
+          <w:lang w:val="en-US"/>
+        </w:rPr>
+        <w:t>w</w:t>
+      </w:r>
+      <w:r>
+        <w:rPr>
+          <w:lang w:val="en-US"/>
+        </w:rPr>
+        <w:t xml:space="preserve">hich stresses on </w:t>
+      </w:r>
+      <w:r>
+        <w:rPr>
+          <w:lang w:val="en-US"/>
+        </w:rPr>
+        <w:t xml:space="preserve">the </w:t>
+      </w:r>
+      <w:r>
+        <w:rPr>
+          <w:lang w:val="en-US"/>
+        </w:rPr>
+        <w:t>call for reducing energy consumption at the base station</w:t>
+      </w:r>
+      <w:r>
+        <w:rPr>
+          <w:lang w:val="en-US"/>
+        </w:rPr>
+        <w:t xml:space="preserve"> (BS)</w:t>
+      </w:r>
+      <w:r>
+        <w:rPr>
+          <w:lang w:val="en-US"/>
+        </w:rPr>
+        <w:t xml:space="preserve"> side.</w:t>
       </w:r>
     </w:p>
     <w:p>
@@ -7630,7 +7696,19 @@
         <w:rPr>
           <w:lang w:val="en-US"/>
         </w:rPr>
-        <w:t xml:space="preserve"> with lower latency and higher throughput for self-driving cars, buses etc. New technologies like augmented reality and virtual reality are bound to demand higher data rates. These advancements will call for a strengthened mobile broadband network.</w:t>
+        <w:t xml:space="preserve"> with lower latency and higher throughput for self-driving cars, buses etc. New technologies like augmented reality and virtual reality are bound to demand higher data rates. These advancements will call for strengthened mobile broadband network</w:t>
+      </w:r>
+      <w:r>
+        <w:rPr>
+          <w:lang w:val="en-US"/>
+        </w:rPr>
+        <w:t>s</w:t>
+      </w:r>
+      <w:r>
+        <w:rPr>
+          <w:lang w:val="en-US"/>
+        </w:rPr>
+        <w:t>.</w:t>
       </w:r>
     </w:p>
     <w:p>
@@ -8470,7 +8548,19 @@
         <w:rPr>
           <w:lang w:val="en-US"/>
         </w:rPr>
-        <w:t xml:space="preserve">.With the </w:t>
+        <w:t>.</w:t>
+      </w:r>
+      <w:r>
+        <w:rPr>
+          <w:lang w:val="en-US"/>
+        </w:rPr>
+        <w:t xml:space="preserve"> For</w:t>
+      </w:r>
+      <w:r>
+        <w:rPr>
+          <w:lang w:val="en-US"/>
+        </w:rPr>
+        <w:t xml:space="preserve"> the </w:t>
       </w:r>
       <w:r>
         <w:rPr>
@@ -8500,13 +8590,31 @@
         <w:rPr>
           <w:lang w:val="en-US"/>
         </w:rPr>
-        <w:t xml:space="preserve"> 30 GHZ, according to a</w:t>
-      </w:r>
-      <w:r>
-        <w:rPr>
-          <w:lang w:val="en-US"/>
-        </w:rPr>
-        <w:t xml:space="preserve"> study done with coverage and penetration of these waves in indoor environment will be very problematic. “Achieving indoor coverage at 30 GHz is highly problematic for all cases, and </w:t>
+        <w:t xml:space="preserve"> 30 GHZ, according to</w:t>
+      </w:r>
+      <w:r>
+        <w:rPr>
+          <w:lang w:val="en-US"/>
+        </w:rPr>
+        <w:t xml:space="preserve"> </w:t>
+      </w:r>
+      <w:r>
+        <w:rPr>
+          <w:lang w:val="en-US"/>
+        </w:rPr>
+        <w:t>stud</w:t>
+      </w:r>
+      <w:r>
+        <w:rPr>
+          <w:lang w:val="en-US"/>
+        </w:rPr>
+        <w:t>ies the</w:t>
+      </w:r>
+      <w:r>
+        <w:rPr>
+          <w:lang w:val="en-US"/>
+        </w:rPr>
+        <w:t xml:space="preserve"> coverage and penetration of these waves in indoor environment will be very problematic. “Achieving indoor coverage at 30 GHz is highly problematic for all cases, and </w:t>
       </w:r>
       <w:commentRangeStart w:id="48"/>
       <w:r>
@@ -8575,7 +8683,31 @@
         <w:rPr>
           <w:lang w:val="en-US"/>
         </w:rPr>
-        <w:t xml:space="preserve">Here are some details about the cells which constitute a heterogeneous network. </w:t>
+        <w:t>Here are some details about the cells which</w:t>
+      </w:r>
+      <w:r>
+        <w:rPr>
+          <w:lang w:val="en-US"/>
+        </w:rPr>
+        <w:t xml:space="preserve"> will</w:t>
+      </w:r>
+      <w:r>
+        <w:rPr>
+          <w:lang w:val="en-US"/>
+        </w:rPr>
+        <w:t xml:space="preserve"> constitute a</w:t>
+      </w:r>
+      <w:r>
+        <w:rPr>
+          <w:lang w:val="en-US"/>
+        </w:rPr>
+        <w:t xml:space="preserve"> densified</w:t>
+      </w:r>
+      <w:r>
+        <w:rPr>
+          <w:lang w:val="en-US"/>
+        </w:rPr>
+        <w:t xml:space="preserve"> heterogeneous network. </w:t>
       </w:r>
     </w:p>
     <w:p>
@@ -8702,7 +8834,7 @@
           <w:p>
             <w:pPr>
               <w:pStyle w:val="NewNormal"/>
-              <w:jc w:val="left"/>
+              <w:jc w:val="center"/>
               <w:rPr>
                 <w:b/>
                 <w:sz w:val="20"/>
@@ -8737,7 +8869,7 @@
           <w:p>
             <w:pPr>
               <w:pStyle w:val="NewNormal"/>
-              <w:jc w:val="left"/>
+              <w:jc w:val="center"/>
               <w:rPr>
                 <w:b/>
                 <w:sz w:val="20"/>
@@ -8772,7 +8904,7 @@
           <w:p>
             <w:pPr>
               <w:pStyle w:val="NewNormal"/>
-              <w:jc w:val="left"/>
+              <w:jc w:val="center"/>
               <w:rPr>
                 <w:b/>
                 <w:sz w:val="20"/>
@@ -8807,7 +8939,7 @@
           <w:p>
             <w:pPr>
               <w:pStyle w:val="NewNormal"/>
-              <w:jc w:val="left"/>
+              <w:jc w:val="center"/>
               <w:rPr>
                 <w:b/>
                 <w:sz w:val="20"/>
@@ -8842,7 +8974,7 @@
           <w:p>
             <w:pPr>
               <w:pStyle w:val="NewNormal"/>
-              <w:jc w:val="left"/>
+              <w:jc w:val="center"/>
               <w:rPr>
                 <w:b/>
                 <w:sz w:val="20"/>
@@ -8884,7 +9016,7 @@
             <w:pPr>
               <w:pStyle w:val="NewNormal"/>
               <w:ind w:firstLine="0"/>
-              <w:jc w:val="left"/>
+              <w:jc w:val="center"/>
               <w:rPr>
                 <w:b/>
                 <w:sz w:val="20"/>
@@ -8920,7 +9052,7 @@
             <w:pPr>
               <w:pStyle w:val="NewNormal"/>
               <w:ind w:firstLine="0"/>
-              <w:jc w:val="left"/>
+              <w:jc w:val="center"/>
               <w:rPr>
                 <w:sz w:val="20"/>
               </w:rPr>
@@ -8954,7 +9086,7 @@
             <w:pPr>
               <w:pStyle w:val="NewNormal"/>
               <w:ind w:firstLine="0"/>
-              <w:jc w:val="left"/>
+              <w:jc w:val="center"/>
               <w:rPr>
                 <w:sz w:val="20"/>
               </w:rPr>
@@ -8988,7 +9120,7 @@
             <w:pPr>
               <w:pStyle w:val="NewNormal"/>
               <w:ind w:firstLine="0"/>
-              <w:jc w:val="left"/>
+              <w:jc w:val="center"/>
               <w:rPr>
                 <w:sz w:val="20"/>
               </w:rPr>
@@ -9022,7 +9154,7 @@
             <w:pPr>
               <w:pStyle w:val="NewNormal"/>
               <w:ind w:firstLine="0"/>
-              <w:jc w:val="left"/>
+              <w:jc w:val="center"/>
               <w:rPr>
                 <w:sz w:val="20"/>
               </w:rPr>
@@ -9062,7 +9194,7 @@
             <w:pPr>
               <w:pStyle w:val="NewNormal"/>
               <w:ind w:firstLine="0"/>
-              <w:jc w:val="left"/>
+              <w:jc w:val="center"/>
               <w:rPr>
                 <w:b/>
                 <w:sz w:val="20"/>
@@ -9098,7 +9230,7 @@
             <w:pPr>
               <w:pStyle w:val="NewNormal"/>
               <w:ind w:firstLine="0"/>
-              <w:jc w:val="left"/>
+              <w:jc w:val="center"/>
               <w:rPr>
                 <w:sz w:val="20"/>
               </w:rPr>
@@ -9132,7 +9264,7 @@
             <w:pPr>
               <w:pStyle w:val="NewNormal"/>
               <w:ind w:firstLine="0"/>
-              <w:jc w:val="left"/>
+              <w:jc w:val="center"/>
               <w:rPr>
                 <w:sz w:val="20"/>
               </w:rPr>
@@ -9166,7 +9298,7 @@
             <w:pPr>
               <w:pStyle w:val="NewNormal"/>
               <w:ind w:firstLine="0"/>
-              <w:jc w:val="left"/>
+              <w:jc w:val="center"/>
               <w:rPr>
                 <w:sz w:val="20"/>
               </w:rPr>
@@ -9200,7 +9332,7 @@
             <w:pPr>
               <w:pStyle w:val="NewNormal"/>
               <w:ind w:firstLine="0"/>
-              <w:jc w:val="left"/>
+              <w:jc w:val="center"/>
               <w:rPr>
                 <w:sz w:val="20"/>
               </w:rPr>
@@ -9240,7 +9372,7 @@
             <w:pPr>
               <w:pStyle w:val="NewNormal"/>
               <w:ind w:firstLine="0"/>
-              <w:jc w:val="left"/>
+              <w:jc w:val="center"/>
               <w:rPr>
                 <w:b/>
                 <w:sz w:val="20"/>
@@ -9276,7 +9408,7 @@
             <w:pPr>
               <w:pStyle w:val="NewNormal"/>
               <w:ind w:firstLine="0"/>
-              <w:jc w:val="left"/>
+              <w:jc w:val="center"/>
               <w:rPr>
                 <w:sz w:val="20"/>
               </w:rPr>
@@ -9310,7 +9442,7 @@
             <w:pPr>
               <w:pStyle w:val="NewNormal"/>
               <w:ind w:firstLine="0"/>
-              <w:jc w:val="left"/>
+              <w:jc w:val="center"/>
               <w:rPr>
                 <w:sz w:val="20"/>
               </w:rPr>
@@ -9356,7 +9488,7 @@
             <w:pPr>
               <w:pStyle w:val="NewNormal"/>
               <w:ind w:firstLine="0"/>
-              <w:jc w:val="left"/>
+              <w:jc w:val="center"/>
               <w:rPr>
                 <w:sz w:val="20"/>
               </w:rPr>
@@ -9390,7 +9522,7 @@
             <w:pPr>
               <w:pStyle w:val="NewNormal"/>
               <w:ind w:firstLine="0"/>
-              <w:jc w:val="left"/>
+              <w:jc w:val="center"/>
               <w:rPr>
                 <w:sz w:val="20"/>
               </w:rPr>
@@ -9430,7 +9562,7 @@
             <w:pPr>
               <w:pStyle w:val="NewNormal"/>
               <w:ind w:firstLine="0"/>
-              <w:jc w:val="left"/>
+              <w:jc w:val="center"/>
               <w:rPr>
                 <w:b/>
                 <w:sz w:val="20"/>
@@ -9466,7 +9598,7 @@
             <w:pPr>
               <w:pStyle w:val="NewNormal"/>
               <w:ind w:firstLine="0"/>
-              <w:jc w:val="left"/>
+              <w:jc w:val="center"/>
               <w:rPr>
                 <w:sz w:val="20"/>
               </w:rPr>
@@ -9500,7 +9632,7 @@
             <w:pPr>
               <w:pStyle w:val="NewNormal"/>
               <w:ind w:firstLine="0"/>
-              <w:jc w:val="left"/>
+              <w:jc w:val="center"/>
               <w:rPr>
                 <w:sz w:val="20"/>
               </w:rPr>
@@ -9534,7 +9666,7 @@
             <w:pPr>
               <w:pStyle w:val="NewNormal"/>
               <w:ind w:firstLine="0"/>
-              <w:jc w:val="left"/>
+              <w:jc w:val="center"/>
               <w:rPr>
                 <w:sz w:val="20"/>
               </w:rPr>
@@ -9568,7 +9700,7 @@
             <w:pPr>
               <w:pStyle w:val="NewNormal"/>
               <w:ind w:firstLine="0"/>
-              <w:jc w:val="left"/>
+              <w:jc w:val="center"/>
               <w:rPr>
                 <w:sz w:val="20"/>
               </w:rPr>
@@ -9608,7 +9740,7 @@
             <w:pPr>
               <w:pStyle w:val="NewNormal"/>
               <w:ind w:firstLine="0"/>
-              <w:jc w:val="left"/>
+              <w:jc w:val="center"/>
               <w:rPr>
                 <w:b/>
                 <w:sz w:val="20"/>
@@ -9644,7 +9776,7 @@
             <w:pPr>
               <w:pStyle w:val="NewNormal"/>
               <w:ind w:firstLine="0"/>
-              <w:jc w:val="left"/>
+              <w:jc w:val="center"/>
               <w:rPr>
                 <w:sz w:val="20"/>
               </w:rPr>
@@ -9678,7 +9810,7 @@
             <w:pPr>
               <w:pStyle w:val="NewNormal"/>
               <w:ind w:firstLine="0"/>
-              <w:jc w:val="left"/>
+              <w:jc w:val="center"/>
               <w:rPr>
                 <w:sz w:val="20"/>
               </w:rPr>
@@ -9712,7 +9844,7 @@
             <w:pPr>
               <w:pStyle w:val="NewNormal"/>
               <w:ind w:firstLine="0"/>
-              <w:jc w:val="left"/>
+              <w:jc w:val="center"/>
               <w:rPr>
                 <w:sz w:val="20"/>
               </w:rPr>
@@ -9746,7 +9878,7 @@
             <w:pPr>
               <w:pStyle w:val="NewNormal"/>
               <w:ind w:firstLine="0"/>
-              <w:jc w:val="left"/>
+              <w:jc w:val="center"/>
               <w:rPr>
                 <w:sz w:val="20"/>
               </w:rPr>
@@ -9786,7 +9918,7 @@
             <w:pPr>
               <w:pStyle w:val="NewNormal"/>
               <w:ind w:firstLine="0"/>
-              <w:jc w:val="left"/>
+              <w:jc w:val="center"/>
               <w:rPr>
                 <w:b/>
                 <w:sz w:val="20"/>
@@ -9822,7 +9954,7 @@
             <w:pPr>
               <w:pStyle w:val="NewNormal"/>
               <w:ind w:firstLine="0"/>
-              <w:jc w:val="left"/>
+              <w:jc w:val="center"/>
               <w:rPr>
                 <w:sz w:val="20"/>
               </w:rPr>
@@ -9856,7 +9988,7 @@
             <w:pPr>
               <w:pStyle w:val="NewNormal"/>
               <w:ind w:firstLine="0"/>
-              <w:jc w:val="left"/>
+              <w:jc w:val="center"/>
               <w:rPr>
                 <w:sz w:val="20"/>
               </w:rPr>
@@ -9890,7 +10022,7 @@
             <w:pPr>
               <w:pStyle w:val="NewNormal"/>
               <w:ind w:firstLine="0"/>
-              <w:jc w:val="left"/>
+              <w:jc w:val="center"/>
               <w:rPr>
                 <w:sz w:val="20"/>
               </w:rPr>
@@ -9925,7 +10057,7 @@
               <w:pStyle w:val="NewNormal"/>
               <w:keepNext/>
               <w:ind w:firstLine="0"/>
-              <w:jc w:val="left"/>
+              <w:jc w:val="center"/>
               <w:rPr>
                 <w:sz w:val="20"/>
               </w:rPr>
@@ -15225,7 +15357,19 @@
         <w:rPr>
           <w:lang w:val="en-US"/>
         </w:rPr>
-        <w:t xml:space="preserve">nd tightly spaced orthogonal sub-carriers provides high spectrum efficiency. </w:t>
+        <w:t>nd tightly spaced orthogonal sub-carriers provid</w:t>
+      </w:r>
+      <w:r>
+        <w:rPr>
+          <w:lang w:val="en-US"/>
+        </w:rPr>
+        <w:t>ing</w:t>
+      </w:r>
+      <w:r>
+        <w:rPr>
+          <w:lang w:val="en-US"/>
+        </w:rPr>
+        <w:t xml:space="preserve"> high spectrum efficiency. </w:t>
       </w:r>
     </w:p>
     <w:p>
@@ -15373,14 +15517,14 @@
         <w:rPr>
           <w:lang w:val="en-US"/>
         </w:rPr>
-        <w:t xml:space="preserve"> beam and transmit diversity. The diversity will result in low correlation of fading and this could be used for receive and transmit diversity. Better reception could be generated by sending simultaneously the copies of the same data through the channel and receiving using multiple antennas. MIMO provides spatial multiplexing i.e. </w:t>
+        <w:t xml:space="preserve"> beam and transmit diversity. The diversity will result in low correlation of fading and this could be used for receive and transmit diversity. Better reception could be generated by sending simultaneously the copies of the same data through the channel and </w:t>
       </w:r>
       <w:r>
         <w:rPr>
           <w:lang w:val="en-US"/>
         </w:rPr>
         <w:lastRenderedPageBreak/>
-        <w:t>sending different data streams transmitted in parallel over separate antennas. MIMO could be used to increase the throughput. As per the need 2 x 2, 4 x 2, or 4 x 4 antennas could be used in LTE deployment.</w:t>
+        <w:t>receiving using multiple antennas. MIMO provides spatial multiplexing i.e. sending different data streams transmitted in parallel over separate antennas. MIMO could be used to increase the throughput. As per the need 2 x 2, 4 x 2, or 4 x 4 antennas could be used in LTE deployment.</w:t>
       </w:r>
     </w:p>
     <w:p>
@@ -16449,7 +16593,31 @@
         <w:rPr>
           <w:lang w:val="en-US"/>
         </w:rPr>
-        <w:t xml:space="preserve"> varies linearly with the power consumption of other components. They could me calculated with loss factors </w:t>
+        <w:t xml:space="preserve"> varies linearly with the power consumption of other components. They</w:t>
+      </w:r>
+      <w:r>
+        <w:rPr>
+          <w:lang w:val="en-US"/>
+        </w:rPr>
+        <w:t xml:space="preserve"> can</w:t>
+      </w:r>
+      <w:r>
+        <w:rPr>
+          <w:lang w:val="en-US"/>
+        </w:rPr>
+        <w:t xml:space="preserve"> </w:t>
+      </w:r>
+      <w:r>
+        <w:rPr>
+          <w:lang w:val="en-US"/>
+        </w:rPr>
+        <w:t>b</w:t>
+      </w:r>
+      <w:r>
+        <w:rPr>
+          <w:lang w:val="en-US"/>
+        </w:rPr>
+        <w:t xml:space="preserve">e calculated with loss factors </w:t>
       </w:r>
       <w:r>
         <w:rPr>
@@ -16475,10 +16643,10 @@
             <v:path o:extrusionok="f" gradientshapeok="t" o:connecttype="rect"/>
             <o:lock v:ext="edit" aspectratio="t"/>
           </v:shapetype>
-          <v:shape id="_x0000_i1055" type="#_x0000_t75" style="width:84.75pt;height:18pt" o:ole="">
+          <v:shape id="_x0000_i1055" type="#_x0000_t75" style="width:85pt;height:18pt" o:ole="">
             <v:imagedata r:id="rId20" o:title=""/>
           </v:shape>
-          <o:OLEObject Type="Embed" ProgID="Equation.DSMT4" ShapeID="_x0000_i1055" DrawAspect="Content" ObjectID="_1579864130" r:id="rId21"/>
+          <o:OLEObject Type="Embed" ProgID="Equation.DSMT4" ShapeID="_x0000_i1055" DrawAspect="Content" ObjectID="_1579879532" r:id="rId21"/>
         </w:object>
       </w:r>
       <w:r>
@@ -16611,10 +16779,10 @@
           <w:position w:val="-12"/>
         </w:rPr>
         <w:object w:dxaOrig="380" w:dyaOrig="360" w14:anchorId="0FD18886">
-          <v:shape id="_x0000_i1025" type="#_x0000_t75" style="width:18.75pt;height:18pt" o:ole="">
+          <v:shape id="_x0000_i1025" type="#_x0000_t75" style="width:19pt;height:18pt" o:ole="">
             <v:imagedata r:id="rId22" o:title=""/>
           </v:shape>
-          <o:OLEObject Type="Embed" ProgID="Equation.DSMT4" ShapeID="_x0000_i1025" DrawAspect="Content" ObjectID="_1579864131" r:id="rId23"/>
+          <o:OLEObject Type="Embed" ProgID="Equation.DSMT4" ShapeID="_x0000_i1025" DrawAspect="Content" ObjectID="_1579879533" r:id="rId23"/>
         </w:object>
       </w:r>
       <w:r>
@@ -16628,10 +16796,10 @@
           <w:position w:val="-12"/>
         </w:rPr>
         <w:object w:dxaOrig="440" w:dyaOrig="360" w14:anchorId="5BCED661">
-          <v:shape id="_x0000_i1026" type="#_x0000_t75" style="width:21.75pt;height:18pt" o:ole="">
+          <v:shape id="_x0000_i1026" type="#_x0000_t75" style="width:22pt;height:18pt" o:ole="">
             <v:imagedata r:id="rId24" o:title=""/>
           </v:shape>
-          <o:OLEObject Type="Embed" ProgID="Equation.DSMT4" ShapeID="_x0000_i1026" DrawAspect="Content" ObjectID="_1579864132" r:id="rId25"/>
+          <o:OLEObject Type="Embed" ProgID="Equation.DSMT4" ShapeID="_x0000_i1026" DrawAspect="Content" ObjectID="_1579879534" r:id="rId25"/>
         </w:object>
       </w:r>
       <w:r>
@@ -16661,10 +16829,10 @@
           <w:position w:val="-30"/>
         </w:rPr>
         <w:object w:dxaOrig="3680" w:dyaOrig="1040" w14:anchorId="1B6BCFA8">
-          <v:shape id="_x0000_i1027" type="#_x0000_t75" style="width:184.5pt;height:53.25pt" o:ole="">
+          <v:shape id="_x0000_i1027" type="#_x0000_t75" style="width:184.55pt;height:53.25pt" o:ole="">
             <v:imagedata r:id="rId26" o:title=""/>
           </v:shape>
-          <o:OLEObject Type="Embed" ProgID="Equation.DSMT4" ShapeID="_x0000_i1027" DrawAspect="Content" ObjectID="_1579864133" r:id="rId27"/>
+          <o:OLEObject Type="Embed" ProgID="Equation.DSMT4" ShapeID="_x0000_i1027" DrawAspect="Content" ObjectID="_1579879535" r:id="rId27"/>
         </w:object>
       </w:r>
       <w:r>
@@ -16685,14 +16853,6 @@
         </w:rPr>
         <w:t>(3.2)</w:t>
       </w:r>
-    </w:p>
-    <w:p>
-      <w:pPr>
-        <w:pStyle w:val="NewNormal"/>
-        <w:rPr>
-          <w:lang w:val="en-US"/>
-        </w:rPr>
-      </w:pPr>
     </w:p>
     <w:p>
       <w:pPr>
@@ -16928,7 +17088,19 @@
         <w:rPr>
           <w:lang w:val="en-US"/>
         </w:rPr>
-        <w:t>Below table lists the energy consumed in different parts of BS in different cells</w:t>
+        <w:t xml:space="preserve">Below table lists the energy consumed </w:t>
+      </w:r>
+      <w:r>
+        <w:rPr>
+          <w:lang w:val="en-US"/>
+        </w:rPr>
+        <w:t>among</w:t>
+      </w:r>
+      <w:r>
+        <w:rPr>
+          <w:lang w:val="en-US"/>
+        </w:rPr>
+        <w:t xml:space="preserve"> different parts of BS in different cells</w:t>
       </w:r>
       <w:sdt>
         <w:sdtPr>
@@ -17557,7 +17729,13 @@
         <w:rPr>
           <w:lang w:val="en-US"/>
         </w:rPr>
-        <w:t xml:space="preserve">, the </w:t>
+        <w:t>,</w:t>
+      </w:r>
+      <w:r>
+        <w:rPr>
+          <w:lang w:val="en-US"/>
+        </w:rPr>
+        <w:t xml:space="preserve"> the </w:t>
       </w:r>
       <w:r>
         <w:rPr>
@@ -17721,7 +17899,7 @@
             <v:shape id="_x0000_i1175" type="#_x0000_t75" style="width:15pt;height:18pt" o:ole="">
               <v:imagedata r:id="rId33" o:title=""/>
             </v:shape>
-            <o:OLEObject Type="Embed" ProgID="Equation.DSMT4" ShapeID="_x0000_i1175" DrawAspect="Content" ObjectID="_1579864134" r:id="rId34"/>
+            <o:OLEObject Type="Embed" ProgID="Equation.DSMT4" ShapeID="_x0000_i1175" DrawAspect="Content" ObjectID="_1579879536" r:id="rId34"/>
           </w:object>
         </m:r>
         <m:r>
@@ -17765,7 +17943,7 @@
                     <v:shape id="_x0000_i1166" type="#_x0000_t75" style="width:87.75pt;height:18.75pt" o:ole="">
                       <v:imagedata r:id="rId35" o:title=""/>
                     </v:shape>
-                    <o:OLEObject Type="Embed" ProgID="Equation.DSMT4" ShapeID="_x0000_i1166" DrawAspect="Content" ObjectID="_1579864135" r:id="rId36"/>
+                    <o:OLEObject Type="Embed" ProgID="Equation.DSMT4" ShapeID="_x0000_i1166" DrawAspect="Content" ObjectID="_1579879537" r:id="rId36"/>
                   </w:object>
                 </m:r>
                 <m:r>
@@ -17787,7 +17965,7 @@
                     <v:shape id="_x0000_i1167" type="#_x0000_t75" style="width:68.25pt;height:18pt" o:ole="">
                       <v:imagedata r:id="rId37" o:title=""/>
                     </v:shape>
-                    <o:OLEObject Type="Embed" ProgID="Equation.DSMT4" ShapeID="_x0000_i1167" DrawAspect="Content" ObjectID="_1579864136" r:id="rId38"/>
+                    <o:OLEObject Type="Embed" ProgID="Equation.DSMT4" ShapeID="_x0000_i1167" DrawAspect="Content" ObjectID="_1579879538" r:id="rId38"/>
                   </w:object>
                 </m:r>
               </m:e>
@@ -17804,7 +17982,7 @@
                     <v:shape id="_x0000_i1168" type="#_x0000_t75" style="width:24.75pt;height:18pt" o:ole="">
                       <v:imagedata r:id="rId39" o:title=""/>
                     </v:shape>
-                    <o:OLEObject Type="Embed" ProgID="Equation.DSMT4" ShapeID="_x0000_i1168" DrawAspect="Content" ObjectID="_1579864137" r:id="rId40"/>
+                    <o:OLEObject Type="Embed" ProgID="Equation.DSMT4" ShapeID="_x0000_i1168" DrawAspect="Content" ObjectID="_1579879539" r:id="rId40"/>
                   </w:object>
                 </m:r>
                 <m:r>
@@ -17829,7 +18007,7 @@
                     <v:shape id="_x0000_i1169" type="#_x0000_t75" style="width:23.25pt;height:18.75pt" o:ole="">
                       <v:imagedata r:id="rId41" o:title=""/>
                     </v:shape>
-                    <o:OLEObject Type="Embed" ProgID="Equation.DSMT4" ShapeID="_x0000_i1169" DrawAspect="Content" ObjectID="_1579864138" r:id="rId42"/>
+                    <o:OLEObject Type="Embed" ProgID="Equation.DSMT4" ShapeID="_x0000_i1169" DrawAspect="Content" ObjectID="_1579879540" r:id="rId42"/>
                   </w:object>
                 </m:r>
                 <m:r>
@@ -17851,7 +18029,7 @@
                     <v:shape id="_x0000_i1170" type="#_x0000_t75" style="width:36.75pt;height:18pt" o:ole="">
                       <v:imagedata r:id="rId43" o:title=""/>
                     </v:shape>
-                    <o:OLEObject Type="Embed" ProgID="Equation.DSMT4" ShapeID="_x0000_i1170" DrawAspect="Content" ObjectID="_1579864139" r:id="rId44"/>
+                    <o:OLEObject Type="Embed" ProgID="Equation.DSMT4" ShapeID="_x0000_i1170" DrawAspect="Content" ObjectID="_1579879541" r:id="rId44"/>
                   </w:object>
                 </m:r>
               </m:e>
@@ -17889,8 +18067,6 @@
           <w:lang w:val="en-US"/>
         </w:rPr>
       </w:pPr>
-      <w:bookmarkStart w:id="81" w:name="_GoBack"/>
-      <w:bookmarkEnd w:id="81"/>
     </w:p>
     <w:p>
       <w:pPr>
@@ -17914,7 +18090,7 @@
           <v:shape id="_x0000_i1176" type="#_x0000_t75" style="width:15pt;height:18pt" o:ole="">
             <v:imagedata r:id="rId45" o:title=""/>
           </v:shape>
-          <o:OLEObject Type="Embed" ProgID="Equation.DSMT4" ShapeID="_x0000_i1176" DrawAspect="Content" ObjectID="_1579864140" r:id="rId46"/>
+          <o:OLEObject Type="Embed" ProgID="Equation.DSMT4" ShapeID="_x0000_i1176" DrawAspect="Content" ObjectID="_1579879542" r:id="rId46"/>
         </w:object>
       </w:r>
       <w:r>
@@ -18173,6 +18349,7 @@
     <w:tbl>
       <w:tblPr>
         <w:tblW w:w="6736" w:type="dxa"/>
+        <w:jc w:val="center"/>
         <w:tblBorders>
           <w:top w:val="single" w:sz="4" w:space="0" w:color="auto"/>
           <w:left w:val="single" w:sz="4" w:space="0" w:color="auto"/>
@@ -18192,6 +18369,9 @@
         <w:gridCol w:w="1123"/>
       </w:tblGrid>
       <w:tr>
+        <w:trPr>
+          <w:jc w:val="center"/>
+        </w:trPr>
         <w:tc>
           <w:tcPr>
             <w:tcW w:w="1122" w:type="dxa"/>
@@ -18395,6 +18575,9 @@
         </w:tc>
       </w:tr>
       <w:tr>
+        <w:trPr>
+          <w:jc w:val="center"/>
+        </w:trPr>
         <w:tc>
           <w:tcPr>
             <w:tcW w:w="1122" w:type="dxa"/>
@@ -18501,6 +18684,9 @@
         </w:tc>
       </w:tr>
       <w:tr>
+        <w:trPr>
+          <w:jc w:val="center"/>
+        </w:trPr>
         <w:tc>
           <w:tcPr>
             <w:tcW w:w="1122" w:type="dxa"/>
@@ -18604,6 +18790,9 @@
         </w:tc>
       </w:tr>
       <w:tr>
+        <w:trPr>
+          <w:jc w:val="center"/>
+        </w:trPr>
         <w:tc>
           <w:tcPr>
             <w:tcW w:w="1122" w:type="dxa"/>
@@ -18707,6 +18896,9 @@
         </w:tc>
       </w:tr>
       <w:tr>
+        <w:trPr>
+          <w:jc w:val="center"/>
+        </w:trPr>
         <w:tc>
           <w:tcPr>
             <w:tcW w:w="1122" w:type="dxa"/>
@@ -18822,8 +19014,8 @@
           <w:lang w:val="en-US"/>
         </w:rPr>
       </w:pPr>
-      <w:bookmarkStart w:id="82" w:name="_Ref497845722"/>
-      <w:bookmarkStart w:id="83" w:name="_Toc497847928"/>
+      <w:bookmarkStart w:id="81" w:name="_Ref497845722"/>
+      <w:bookmarkStart w:id="82" w:name="_Toc497847928"/>
       <w:r>
         <w:rPr>
           <w:lang w:val="en-US"/>
@@ -18855,38 +19047,38 @@
         </w:rPr>
         <w:fldChar w:fldCharType="end"/>
       </w:r>
+      <w:bookmarkEnd w:id="81"/>
+      <w:r>
+        <w:rPr>
+          <w:lang w:val="en-US"/>
+        </w:rPr>
+        <w:t xml:space="preserve"> </w:t>
+      </w:r>
+      <w:r>
+        <w:rPr>
+          <w:lang w:val="en-US"/>
+        </w:rPr>
+        <w:t>P</w:t>
+      </w:r>
+      <w:r>
+        <w:rPr>
+          <w:lang w:val="en-US"/>
+        </w:rPr>
+        <w:t>arameters of power model for different</w:t>
+      </w:r>
+      <w:r>
+        <w:rPr>
+          <w:lang w:val="en-US"/>
+        </w:rPr>
+        <w:t xml:space="preserve"> base stations</w:t>
+      </w:r>
+      <w:r>
+        <w:rPr>
+          <w:lang w:val="en-US"/>
+        </w:rPr>
+        <w:t>.</w:t>
+      </w:r>
       <w:bookmarkEnd w:id="82"/>
-      <w:r>
-        <w:rPr>
-          <w:lang w:val="en-US"/>
-        </w:rPr>
-        <w:t xml:space="preserve"> </w:t>
-      </w:r>
-      <w:r>
-        <w:rPr>
-          <w:lang w:val="en-US"/>
-        </w:rPr>
-        <w:t>P</w:t>
-      </w:r>
-      <w:r>
-        <w:rPr>
-          <w:lang w:val="en-US"/>
-        </w:rPr>
-        <w:t>arameters of power model for different</w:t>
-      </w:r>
-      <w:r>
-        <w:rPr>
-          <w:lang w:val="en-US"/>
-        </w:rPr>
-        <w:t xml:space="preserve"> base stations</w:t>
-      </w:r>
-      <w:r>
-        <w:rPr>
-          <w:lang w:val="en-US"/>
-        </w:rPr>
-        <w:t>.</w:t>
-      </w:r>
-      <w:bookmarkEnd w:id="83"/>
     </w:p>
     <w:p>
       <w:pPr>
@@ -18904,11 +19096,11 @@
         </w:numPr>
         <w:ind w:left="1440"/>
       </w:pPr>
-      <w:bookmarkStart w:id="84" w:name="_Toc498623840"/>
+      <w:bookmarkStart w:id="83" w:name="_Toc498623840"/>
       <w:r>
         <w:t>Energy consumption references</w:t>
       </w:r>
-      <w:bookmarkEnd w:id="84"/>
+      <w:bookmarkEnd w:id="83"/>
     </w:p>
     <w:p/>
     <w:p>
@@ -18920,7 +19112,7 @@
           <w:lang w:val="en-US"/>
         </w:rPr>
       </w:pPr>
-      <w:commentRangeStart w:id="85"/>
+      <w:commentRangeStart w:id="84"/>
       <w:r>
         <w:rPr>
           <w:lang w:val="en-US"/>
@@ -18939,9 +19131,9 @@
         </w:rPr>
         <w:t xml:space="preserve"> we will use these units to compare the energy consumption in different scenarios</w:t>
       </w:r>
-      <w:commentRangeEnd w:id="85"/>
-      <w:r>
-        <w:commentReference w:id="85"/>
+      <w:commentRangeEnd w:id="84"/>
+      <w:r>
+        <w:commentReference w:id="84"/>
       </w:r>
       <w:r>
         <w:rPr>
@@ -18970,11 +19162,11 @@
         </w:numPr>
         <w:ind w:left="1440"/>
       </w:pPr>
-      <w:bookmarkStart w:id="86" w:name="_Toc498623841"/>
+      <w:bookmarkStart w:id="85" w:name="_Toc498623841"/>
       <w:r>
         <w:t>Energy per bit</w:t>
       </w:r>
-      <w:bookmarkEnd w:id="86"/>
+      <w:bookmarkEnd w:id="85"/>
     </w:p>
     <w:p/>
     <w:p>
@@ -18982,7 +19174,7 @@
         <w:pStyle w:val="NewNormal"/>
         <w:ind w:firstLine="0"/>
       </w:pPr>
-      <w:commentRangeStart w:id="87"/>
+      <w:commentRangeStart w:id="86"/>
       <w:r>
         <w:rPr>
           <w:lang w:val="en-US"/>
@@ -18992,13 +19184,13 @@
       <w:r>
         <w:t xml:space="preserve">It is expressed </w:t>
       </w:r>
-      <w:commentRangeEnd w:id="87"/>
+      <w:commentRangeEnd w:id="86"/>
       <w:r>
         <w:rPr>
           <w:rStyle w:val="CommentReference"/>
           <w:rFonts w:ascii="Calibri" w:hAnsi="Calibri"/>
         </w:rPr>
-        <w:commentReference w:id="87"/>
+        <w:commentReference w:id="86"/>
       </w:r>
       <w:r>
         <w:t>in [W/bps].</w:t>
@@ -19018,7 +19210,7 @@
           <v:shape id="_x0000_i1043" type="#_x0000_t75" style="width:82.5pt;height:31.5pt" o:ole="">
             <v:imagedata r:id="rId47" o:title=""/>
           </v:shape>
-          <o:OLEObject Type="Embed" ProgID="Equation.DSMT4" ShapeID="_x0000_i1043" DrawAspect="Content" ObjectID="_1579864141" r:id="rId48"/>
+          <o:OLEObject Type="Embed" ProgID="Equation.DSMT4" ShapeID="_x0000_i1043" DrawAspect="Content" ObjectID="_1579879543" r:id="rId48"/>
         </w:object>
       </w:r>
       <w:r>
@@ -19050,7 +19242,7 @@
         </w:numPr>
         <w:ind w:left="1440"/>
       </w:pPr>
-      <w:bookmarkStart w:id="88" w:name="_Toc498623842"/>
+      <w:bookmarkStart w:id="87" w:name="_Toc498623842"/>
       <w:r>
         <w:rPr>
           <w:rStyle w:val="Heading3Char"/>
@@ -19060,7 +19252,7 @@
         </w:rPr>
         <w:t>Power per unit area</w:t>
       </w:r>
-      <w:bookmarkEnd w:id="88"/>
+      <w:bookmarkEnd w:id="87"/>
     </w:p>
     <w:p>
       <w:pPr>
@@ -19122,7 +19314,7 @@
           <v:shape id="_x0000_i1044" type="#_x0000_t75" style="width:104.25pt;height:31.5pt" o:ole="">
             <v:imagedata r:id="rId49" o:title=""/>
           </v:shape>
-          <o:OLEObject Type="Embed" ProgID="Equation.DSMT4" ShapeID="_x0000_i1044" DrawAspect="Content" ObjectID="_1579864142" r:id="rId50"/>
+          <o:OLEObject Type="Embed" ProgID="Equation.DSMT4" ShapeID="_x0000_i1044" DrawAspect="Content" ObjectID="_1579879544" r:id="rId50"/>
         </w:object>
       </w:r>
       <w:r>
@@ -19165,7 +19357,7 @@
           <w:szCs w:val="28"/>
         </w:rPr>
       </w:pPr>
-      <w:bookmarkStart w:id="89" w:name="_Toc498623843"/>
+      <w:bookmarkStart w:id="88" w:name="_Toc498623843"/>
       <w:r>
         <w:rPr>
           <w:rStyle w:val="Heading3Char"/>
@@ -19177,7 +19369,7 @@
         </w:rPr>
         <w:t>Average power consumption</w:t>
       </w:r>
-      <w:bookmarkEnd w:id="89"/>
+      <w:bookmarkEnd w:id="88"/>
     </w:p>
     <w:p/>
     <w:p>
@@ -19248,7 +19440,7 @@
           <v:shape id="_x0000_i1045" type="#_x0000_t75" style="width:80.25pt;height:36.75pt" o:ole="">
             <v:imagedata r:id="rId51" o:title=""/>
           </v:shape>
-          <o:OLEObject Type="Embed" ProgID="Equation.DSMT4" ShapeID="_x0000_i1045" DrawAspect="Content" ObjectID="_1579864143" r:id="rId52"/>
+          <o:OLEObject Type="Embed" ProgID="Equation.DSMT4" ShapeID="_x0000_i1045" DrawAspect="Content" ObjectID="_1579879545" r:id="rId52"/>
         </w:object>
       </w:r>
       <w:r>
@@ -19303,10 +19495,10 @@
           <w:position w:val="-32"/>
         </w:rPr>
         <w:object w:dxaOrig="3180" w:dyaOrig="740" w14:anchorId="51906321">
-          <v:shape id="_x0000_i1046" type="#_x0000_t75" style="width:159.75pt;height:36.75pt" o:ole="">
+          <v:shape id="_x0000_i1046" type="#_x0000_t75" style="width:159.8pt;height:36.75pt" o:ole="">
             <v:imagedata r:id="rId53" o:title=""/>
           </v:shape>
-          <o:OLEObject Type="Embed" ProgID="Equation.DSMT4" ShapeID="_x0000_i1046" DrawAspect="Content" ObjectID="_1579864144" r:id="rId54"/>
+          <o:OLEObject Type="Embed" ProgID="Equation.DSMT4" ShapeID="_x0000_i1046" DrawAspect="Content" ObjectID="_1579879546" r:id="rId54"/>
         </w:object>
       </w:r>
       <w:r>
@@ -19328,10 +19520,10 @@
           <w:position w:val="-32"/>
         </w:rPr>
         <w:object w:dxaOrig="3320" w:dyaOrig="760" w14:anchorId="2B37C620">
-          <v:shape id="_x0000_i1047" type="#_x0000_t75" style="width:165.75pt;height:36.75pt" o:ole="">
+          <v:shape id="_x0000_i1047" type="#_x0000_t75" style="width:165.65pt;height:36.75pt" o:ole="">
             <v:imagedata r:id="rId55" o:title=""/>
           </v:shape>
-          <o:OLEObject Type="Embed" ProgID="Equation.DSMT4" ShapeID="_x0000_i1047" DrawAspect="Content" ObjectID="_1579864145" r:id="rId56"/>
+          <o:OLEObject Type="Embed" ProgID="Equation.DSMT4" ShapeID="_x0000_i1047" DrawAspect="Content" ObjectID="_1579879547" r:id="rId56"/>
         </w:object>
       </w:r>
       <w:r>
@@ -19356,7 +19548,7 @@
           <v:shape id="_x0000_i1048" type="#_x0000_t75" style="width:128.25pt;height:21.75pt" o:ole="">
             <v:imagedata r:id="rId57" o:title=""/>
           </v:shape>
-          <o:OLEObject Type="Embed" ProgID="Equation.DSMT4" ShapeID="_x0000_i1048" DrawAspect="Content" ObjectID="_1579864146" r:id="rId58"/>
+          <o:OLEObject Type="Embed" ProgID="Equation.DSMT4" ShapeID="_x0000_i1048" DrawAspect="Content" ObjectID="_1579879548" r:id="rId58"/>
         </w:object>
       </w:r>
       <w:r>
@@ -19396,7 +19588,7 @@
           <w:lang w:val="en-US"/>
         </w:rPr>
       </w:pPr>
-      <w:bookmarkStart w:id="90" w:name="_Toc498623844"/>
+      <w:bookmarkStart w:id="89" w:name="_Toc498623844"/>
       <w:r>
         <w:rPr>
           <w:lang w:val="en-US"/>
@@ -19404,7 +19596,7 @@
         <w:lastRenderedPageBreak/>
         <w:t>Average power consumption over a day</w:t>
       </w:r>
-      <w:bookmarkEnd w:id="90"/>
+      <w:bookmarkEnd w:id="89"/>
     </w:p>
     <w:p>
       <w:pPr>
@@ -19446,20 +19638,20 @@
         </w:rPr>
         <w:t xml:space="preserve">power consumption over the </w:t>
       </w:r>
-      <w:commentRangeStart w:id="91"/>
+      <w:commentRangeStart w:id="90"/>
       <w:r>
         <w:rPr>
           <w:lang w:val="en-US"/>
         </w:rPr>
         <w:t>entire</w:t>
       </w:r>
-      <w:commentRangeEnd w:id="91"/>
+      <w:commentRangeEnd w:id="90"/>
       <w:r>
         <w:rPr>
           <w:rStyle w:val="CommentReference"/>
           <w:rFonts w:ascii="Calibri" w:hAnsi="Calibri"/>
         </w:rPr>
-        <w:commentReference w:id="91"/>
+        <w:commentReference w:id="90"/>
       </w:r>
       <w:r>
         <w:rPr>
@@ -19625,7 +19817,7 @@
           <w:lang w:val="en-US"/>
         </w:rPr>
       </w:pPr>
-      <w:bookmarkStart w:id="92" w:name="_Toc502096272"/>
+      <w:bookmarkStart w:id="91" w:name="_Toc502096272"/>
       <w:r>
         <w:rPr>
           <w:lang w:val="en-US"/>
@@ -19644,7 +19836,7 @@
         </w:rPr>
         <w:t>. The figure shows the variation of peak throughput percentage over the whole day.</w:t>
       </w:r>
-      <w:bookmarkEnd w:id="92"/>
+      <w:bookmarkEnd w:id="91"/>
     </w:p>
     <w:p>
       <w:pPr>
@@ -19656,11 +19848,11 @@
         <w:ind w:left="720"/>
         <w:jc w:val="both"/>
       </w:pPr>
-      <w:bookmarkStart w:id="93" w:name="_Toc498623845"/>
+      <w:bookmarkStart w:id="92" w:name="_Toc498623845"/>
       <w:r>
         <w:t>Energy Saving schemes</w:t>
       </w:r>
-      <w:bookmarkEnd w:id="93"/>
+      <w:bookmarkEnd w:id="92"/>
     </w:p>
     <w:p/>
     <w:p>
@@ -19682,19 +19874,19 @@
         </w:rPr>
         <w:t>l consider the following energy</w:t>
       </w:r>
-      <w:commentRangeStart w:id="94"/>
+      <w:commentRangeStart w:id="93"/>
       <w:r>
         <w:rPr>
           <w:lang w:val="en-US"/>
         </w:rPr>
         <w:t>-</w:t>
       </w:r>
-      <w:commentRangeEnd w:id="94"/>
+      <w:commentRangeEnd w:id="93"/>
       <w:r>
         <w:rPr>
           <w:rStyle w:val="CommentReference"/>
         </w:rPr>
-        <w:commentReference w:id="94"/>
+        <w:commentReference w:id="93"/>
       </w:r>
       <w:r>
         <w:rPr>
@@ -19729,7 +19921,7 @@
           <w:szCs w:val="26"/>
         </w:rPr>
       </w:pPr>
-      <w:bookmarkStart w:id="95" w:name="_Toc498623847"/>
+      <w:bookmarkStart w:id="94" w:name="_Toc498623847"/>
       <w:r>
         <w:rPr>
           <w:rStyle w:val="Heading2Char"/>
@@ -19766,7 +19958,7 @@
         </w:rPr>
         <w:t xml:space="preserve"> sleep</w:t>
       </w:r>
-      <w:bookmarkEnd w:id="95"/>
+      <w:bookmarkEnd w:id="94"/>
     </w:p>
     <w:p/>
     <w:p>
@@ -20066,7 +20258,7 @@
           <w:lang w:val="en-US"/>
         </w:rPr>
       </w:pPr>
-      <w:bookmarkStart w:id="96" w:name="_Toc502096273"/>
+      <w:bookmarkStart w:id="95" w:name="_Toc502096273"/>
       <w:r>
         <w:rPr>
           <w:lang w:val="en-US"/>
@@ -20103,7 +20295,7 @@
         </w:rPr>
         <w:t>.</w:t>
       </w:r>
-      <w:bookmarkEnd w:id="96"/>
+      <w:bookmarkEnd w:id="95"/>
     </w:p>
     <w:p>
       <w:pPr>
@@ -20144,7 +20336,7 @@
           <w:szCs w:val="26"/>
         </w:rPr>
       </w:pPr>
-      <w:bookmarkStart w:id="97" w:name="_Toc498623848"/>
+      <w:bookmarkStart w:id="96" w:name="_Toc498623848"/>
       <w:r>
         <w:rPr>
           <w:rStyle w:val="Heading2Char"/>
@@ -20158,7 +20350,7 @@
         <w:lastRenderedPageBreak/>
         <w:t>MBSFN</w:t>
       </w:r>
-      <w:bookmarkEnd w:id="97"/>
+      <w:bookmarkEnd w:id="96"/>
       <w:r>
         <w:rPr>
           <w:rStyle w:val="Heading2Char"/>
@@ -20452,9 +20644,9 @@
           <w:lang w:val="en-US"/>
         </w:rPr>
       </w:pPr>
-      <w:bookmarkStart w:id="98" w:name="_Ref497834577"/>
-      <w:bookmarkStart w:id="99" w:name="_Ref497834573"/>
-      <w:bookmarkStart w:id="100" w:name="_Toc502096274"/>
+      <w:bookmarkStart w:id="97" w:name="_Ref497834577"/>
+      <w:bookmarkStart w:id="98" w:name="_Ref497834573"/>
+      <w:bookmarkStart w:id="99" w:name="_Toc502096274"/>
       <w:r>
         <w:rPr>
           <w:lang w:val="en-US"/>
@@ -20483,33 +20675,33 @@
       <w:r>
         <w:fldChar w:fldCharType="end"/>
       </w:r>
+      <w:bookmarkEnd w:id="97"/>
+      <w:r>
+        <w:rPr>
+          <w:lang w:val="en-US"/>
+        </w:rPr>
+        <w:t>0</w:t>
+      </w:r>
+      <w:r>
+        <w:rPr>
+          <w:lang w:val="en-US"/>
+        </w:rPr>
+        <w:t xml:space="preserve">. LTE radio frame </w:t>
+      </w:r>
+      <w:r>
+        <w:rPr>
+          <w:lang w:val="en-US"/>
+        </w:rPr>
+        <w:t>with six MBSFN sub-frames</w:t>
+      </w:r>
+      <w:r>
+        <w:rPr>
+          <w:lang w:val="en-US"/>
+        </w:rPr>
+        <w:t>.</w:t>
+      </w:r>
       <w:bookmarkEnd w:id="98"/>
-      <w:r>
-        <w:rPr>
-          <w:lang w:val="en-US"/>
-        </w:rPr>
-        <w:t>0</w:t>
-      </w:r>
-      <w:r>
-        <w:rPr>
-          <w:lang w:val="en-US"/>
-        </w:rPr>
-        <w:t xml:space="preserve">. LTE radio frame </w:t>
-      </w:r>
-      <w:r>
-        <w:rPr>
-          <w:lang w:val="en-US"/>
-        </w:rPr>
-        <w:t>with six MBSFN sub-frames</w:t>
-      </w:r>
-      <w:r>
-        <w:rPr>
-          <w:lang w:val="en-US"/>
-        </w:rPr>
-        <w:t>.</w:t>
-      </w:r>
       <w:bookmarkEnd w:id="99"/>
-      <w:bookmarkEnd w:id="100"/>
     </w:p>
     <w:p>
       <w:pPr>
@@ -20569,14 +20761,44 @@
         <w:rPr>
           <w:lang w:val="en-US"/>
         </w:rPr>
-        <w:t xml:space="preserve">The Lean carrier make use the sleep modes and switching off the cell when there is no transmission of data. It makes use of different features like </w:t>
+        <w:t>In</w:t>
+      </w:r>
+      <w:r>
+        <w:rPr>
+          <w:lang w:val="en-US"/>
+        </w:rPr>
+        <w:t xml:space="preserve"> </w:t>
+      </w:r>
+      <w:r>
+        <w:rPr>
+          <w:lang w:val="en-US"/>
+        </w:rPr>
+        <w:t>l</w:t>
+      </w:r>
+      <w:r>
+        <w:rPr>
+          <w:lang w:val="en-US"/>
+        </w:rPr>
+        <w:t>ean carrier the cell</w:t>
+      </w:r>
+      <w:r>
+        <w:rPr>
+          <w:lang w:val="en-US"/>
+        </w:rPr>
+        <w:t xml:space="preserve"> is switched off</w:t>
+      </w:r>
+      <w:r>
+        <w:rPr>
+          <w:lang w:val="en-US"/>
+        </w:rPr>
+        <w:t xml:space="preserve"> when there is no transmission of data. It makes use of different features like transmitting the signal only when </w:t>
       </w:r>
       <w:r>
         <w:rPr>
           <w:lang w:val="en-US"/>
         </w:rPr>
         <w:lastRenderedPageBreak/>
-        <w:t>transmitting the signal only when required, transmitting faster with higher modulation scheme, effectively utilizing the carrier aggregation to have large spectrum and making use of beam forming antennas. These features reduce extraneous signaling and interference.</w:t>
+        <w:t>required, transmitting faster with higher modulation scheme, effectively utilizing the carrier aggregation to have large spectrum and making use of beam forming antennas. These features reduce extraneous signaling and interference.</w:t>
       </w:r>
     </w:p>
     <w:p>
@@ -20590,7 +20812,19 @@
         <w:rPr>
           <w:lang w:val="en-US"/>
         </w:rPr>
-        <w:t xml:space="preserve">Minimizing the overhead cell specific reference signaling and using the spectrum flexibility it reduces energy consumption. </w:t>
+        <w:t>Minimizing the overhead cell specific reference signaling and using the spectrum flexibility</w:t>
+      </w:r>
+      <w:r>
+        <w:rPr>
+          <w:lang w:val="en-US"/>
+        </w:rPr>
+        <w:t>,</w:t>
+      </w:r>
+      <w:r>
+        <w:rPr>
+          <w:lang w:val="en-US"/>
+        </w:rPr>
+        <w:t xml:space="preserve"> it reduces energy consumption. </w:t>
       </w:r>
       <w:r>
         <w:rPr>
@@ -20650,7 +20884,7 @@
         <w:rPr>
           <w:rStyle w:val="CommentReference"/>
         </w:rPr>
-        <w:commentReference w:id="101"/>
+        <w:commentReference w:id="100"/>
       </w:r>
     </w:p>
     <w:p>
@@ -20702,7 +20936,7 @@
           <w:lang w:val="en-US"/>
         </w:rPr>
       </w:pPr>
-      <w:bookmarkStart w:id="102" w:name="_Toc498623849"/>
+      <w:bookmarkStart w:id="101" w:name="_Toc498623849"/>
     </w:p>
     <w:p>
       <w:pPr>
@@ -20796,7 +21030,7 @@
         </w:rPr>
         <w:t>Methodology</w:t>
       </w:r>
-      <w:bookmarkEnd w:id="102"/>
+      <w:bookmarkEnd w:id="101"/>
     </w:p>
     <w:p>
       <w:pPr>
@@ -20894,11 +21128,11 @@
         </w:numPr>
         <w:ind w:left="540" w:hanging="540"/>
       </w:pPr>
-      <w:bookmarkStart w:id="103" w:name="_Toc498623850"/>
+      <w:bookmarkStart w:id="102" w:name="_Toc498623850"/>
       <w:r>
         <w:t>The Simulator</w:t>
       </w:r>
-      <w:bookmarkEnd w:id="103"/>
+      <w:bookmarkEnd w:id="102"/>
     </w:p>
     <w:p/>
     <w:p>
@@ -20986,7 +21220,33 @@
         <w:rPr>
           <w:lang w:val="en-US"/>
         </w:rPr>
-        <w:t xml:space="preserve"> on a particular load. The utilization values are used to calculate </w:t>
+        <w:t xml:space="preserve"> </w:t>
+      </w:r>
+      <w:r>
+        <w:rPr>
+          <w:lang w:val="en-US"/>
+        </w:rPr>
+        <w:t>at</w:t>
+      </w:r>
+      <w:r>
+        <w:rPr>
+          <w:lang w:val="en-US"/>
+        </w:rPr>
+        <w:t xml:space="preserve"> a particular load. The utilization values</w:t>
+      </w:r>
+      <w:r>
+        <w:rPr>
+          <w:lang w:val="en-US"/>
+        </w:rPr>
+        <w:t xml:space="preserve"> of base stations</w:t>
+      </w:r>
+      <w:bookmarkStart w:id="103" w:name="_GoBack"/>
+      <w:bookmarkEnd w:id="103"/>
+      <w:r>
+        <w:rPr>
+          <w:lang w:val="en-US"/>
+        </w:rPr>
+        <w:t xml:space="preserve"> are used to calculate </w:t>
       </w:r>
       <w:r>
         <w:rPr>
@@ -28336,28 +28596,6 @@
           <w:lang w:val="en-US"/>
         </w:rPr>
         <w:t xml:space="preserve"> one could might as well deploy the cells on other buildings to analyze the energy and throughput efficiencies.</w:t>
-      </w:r>
-    </w:p>
-    <w:p>
-      <w:pPr>
-        <w:jc w:val="both"/>
-        <w:rPr>
-          <w:lang w:val="en-US"/>
-        </w:rPr>
-      </w:pPr>
-    </w:p>
-    <w:p>
-      <w:pPr>
-        <w:jc w:val="both"/>
-        <w:rPr>
-          <w:lang w:val="en-US"/>
-        </w:rPr>
-      </w:pPr>
-      <w:r>
-        <w:rPr>
-          <w:lang w:val="en-US"/>
-        </w:rPr>
-        <w:t>The cooling takes a lot of energy in places warm places like Middle east region or Saharan region. As the power model does not deal with the power consumed by the air conditioning. One can also do research on how to reduce the power consumption in cooling part of the base station as well.</w:t>
       </w:r>
     </w:p>
     <w:p>
@@ -30685,7 +30923,7 @@
       </w:r>
     </w:p>
   </w:comment>
-  <w:comment w:id="85" w:author="Sulabh Sharma" w:date="2017-11-12T23:14:00Z" w:initials="SS">
+  <w:comment w:id="84" w:author="Sulabh Sharma" w:date="2017-11-12T23:14:00Z" w:initials="SS">
     <w:p>
       <w:pPr>
         <w:pStyle w:val="CommentText"/>
@@ -30707,7 +30945,7 @@
       </w:r>
     </w:p>
   </w:comment>
-  <w:comment w:id="87" w:author="Sulabh Sharma" w:date="2017-11-12T23:17:00Z" w:initials="SS">
+  <w:comment w:id="86" w:author="Sulabh Sharma" w:date="2017-11-12T23:17:00Z" w:initials="SS">
     <w:p>
       <w:pPr>
         <w:pStyle w:val="CommentText"/>
@@ -30729,7 +30967,7 @@
       </w:r>
     </w:p>
   </w:comment>
-  <w:comment w:id="91" w:author="Sulabh Sharma" w:date="2017-11-12T23:21:00Z" w:initials="SS">
+  <w:comment w:id="90" w:author="Sulabh Sharma" w:date="2017-11-12T23:21:00Z" w:initials="SS">
     <w:p>
       <w:pPr>
         <w:pStyle w:val="CommentText"/>
@@ -30751,7 +30989,7 @@
       </w:r>
     </w:p>
   </w:comment>
-  <w:comment w:id="94" w:author="Sulabh Sharma" w:date="2017-11-12T23:24:00Z" w:initials="SS">
+  <w:comment w:id="93" w:author="Sulabh Sharma" w:date="2017-11-12T23:24:00Z" w:initials="SS">
     <w:p>
       <w:pPr>
         <w:pStyle w:val="CommentText"/>
@@ -30773,7 +31011,7 @@
       </w:r>
     </w:p>
   </w:comment>
-  <w:comment w:id="101" w:author="Sulabh Sharma" w:date="2017-11-12T23:31:00Z" w:initials="SS">
+  <w:comment w:id="100" w:author="Sulabh Sharma" w:date="2017-11-12T23:31:00Z" w:initials="SS">
     <w:p>
       <w:pPr>
         <w:pStyle w:val="CommentText"/>
@@ -30968,7 +31206,7 @@
       <w:rPr>
         <w:noProof/>
       </w:rPr>
-      <w:t>26</w:t>
+      <w:t>34</w:t>
     </w:r>
     <w:r>
       <w:fldChar w:fldCharType="end"/>
@@ -41442,7 +41680,7 @@
 </file>
 
 <file path=customXml/itemProps1.xml><?xml version="1.0" encoding="utf-8"?>
-<ds:datastoreItem xmlns:ds="http://schemas.openxmlformats.org/officeDocument/2006/customXml" ds:itemID="{AB9874AD-52E2-4B79-9792-13931CE7DBDE}">
+<ds:datastoreItem xmlns:ds="http://schemas.openxmlformats.org/officeDocument/2006/customXml" ds:itemID="{4948F458-D05C-461A-B2B7-836D8CE3B7C4}">
   <ds:schemaRefs>
     <ds:schemaRef ds:uri="http://schemas.openxmlformats.org/officeDocument/2006/bibliography"/>
   </ds:schemaRefs>

</xml_diff>